<commit_message>
Simon Game -Individual Project - FINAL
Final project for CSC 18B - Java Advanced Objects - Dr Lehr - 42029 -
INDIVIDUAL PROJECT
</commit_message>
<xml_diff>
--- a/LeoGutierrez_42029_IndividualProject_Documentation.docx
+++ b/LeoGutierrez_42029_IndividualProject_Documentation.docx
@@ -115,6 +115,475 @@
         </w:rPr>
         <w:t>Leo Gutierrez</w:t>
       </w:r>
+    </w:p>
+    <w:p>
+      <w:pPr>
+        <w:rPr>
+          <w:sz w:val="40"/>
+          <w:szCs w:val="40"/>
+        </w:rPr>
+      </w:pPr>
+      <w:r>
+        <w:rPr>
+          <w:sz w:val="40"/>
+          <w:szCs w:val="40"/>
+        </w:rPr>
+        <w:br w:type="page"/>
+      </w:r>
+    </w:p>
+    <w:p>
+      <w:pPr>
+        <w:jc w:val="center"/>
+        <w:rPr>
+          <w:sz w:val="40"/>
+          <w:szCs w:val="40"/>
+        </w:rPr>
+      </w:pPr>
+      <w:r>
+        <w:rPr>
+          <w:sz w:val="40"/>
+          <w:szCs w:val="40"/>
+        </w:rPr>
+        <w:lastRenderedPageBreak/>
+        <w:t>Disclaimer</w:t>
+      </w:r>
+    </w:p>
+    <w:p>
+      <w:pPr>
+        <w:ind w:firstLine="720"/>
+        <w:rPr>
+          <w:sz w:val="28"/>
+          <w:szCs w:val="28"/>
+        </w:rPr>
+      </w:pPr>
+      <w:r>
+        <w:rPr>
+          <w:sz w:val="28"/>
+          <w:szCs w:val="28"/>
+        </w:rPr>
+        <w:t>This game is playable, however the game still has a glitch.  This is due to the threading that is required for this game to work correctly.  It still needs some modifications, but it can be played if you know what is going on.  Here is an explanation.</w:t>
+      </w:r>
+    </w:p>
+    <w:p>
+      <w:pPr>
+        <w:ind w:firstLine="720"/>
+        <w:rPr>
+          <w:sz w:val="28"/>
+          <w:szCs w:val="28"/>
+        </w:rPr>
+      </w:pPr>
+      <w:r>
+        <w:rPr>
+          <w:sz w:val="28"/>
+          <w:szCs w:val="28"/>
+        </w:rPr>
+        <w:t xml:space="preserve">All the functions of the game work correctly.  The registration screen will edit all fields for valid input.  Once validated, the data is saved into the database if the user is new and had not registered before.  If the user already exists in the database, then the user is informed of this and the game continues.  </w:t>
+      </w:r>
+    </w:p>
+    <w:p>
+      <w:pPr>
+        <w:ind w:firstLine="720"/>
+        <w:rPr>
+          <w:sz w:val="28"/>
+          <w:szCs w:val="28"/>
+        </w:rPr>
+      </w:pPr>
+      <w:r>
+        <w:rPr>
+          <w:sz w:val="28"/>
+          <w:szCs w:val="28"/>
+        </w:rPr>
+        <w:t xml:space="preserve">The following screen, the settings screen, can be modified by clicking the corresponding buttons.  Easy for 8 iterations, Medium for 20 iterations and Hard for 31 iterations.  The sound can be set on and off, although I wouldn’t recommend playing this game with the sound off in the condition it is in.  You will see why.  And lastly, you can change the colors of the game by clicking on the </w:t>
+      </w:r>
+      <w:proofErr w:type="spellStart"/>
+      <w:r>
+        <w:rPr>
+          <w:sz w:val="28"/>
+          <w:szCs w:val="28"/>
+        </w:rPr>
+        <w:t>ColorSwatch</w:t>
+      </w:r>
+      <w:proofErr w:type="spellEnd"/>
+      <w:r>
+        <w:rPr>
+          <w:sz w:val="28"/>
+          <w:szCs w:val="28"/>
+        </w:rPr>
+        <w:t xml:space="preserve"> button where you can select any color you want and save the setting.  </w:t>
+      </w:r>
+    </w:p>
+    <w:p>
+      <w:pPr>
+        <w:ind w:firstLine="720"/>
+        <w:rPr>
+          <w:sz w:val="28"/>
+          <w:szCs w:val="28"/>
+        </w:rPr>
+      </w:pPr>
+      <w:r>
+        <w:rPr>
+          <w:sz w:val="28"/>
+          <w:szCs w:val="28"/>
+        </w:rPr>
+        <w:t>When done with settings, a welcome screen will give you very basic instruction on how to play the game.  Basically just follow a pattern as long as you can.  Once hit the PLAY button, it will take you to the Game Panel screen.  The buttons at this point are disabled and will be re-enabled once you hit the GO button at the bottom of the screen.  After you hit GO, the game commences.</w:t>
+      </w:r>
+    </w:p>
+    <w:p>
+      <w:pPr>
+        <w:ind w:firstLine="720"/>
+        <w:rPr>
+          <w:sz w:val="28"/>
+          <w:szCs w:val="28"/>
+        </w:rPr>
+      </w:pPr>
+      <w:r>
+        <w:rPr>
+          <w:sz w:val="28"/>
+          <w:szCs w:val="28"/>
+        </w:rPr>
+        <w:t>Here is where the issue is</w:t>
+      </w:r>
+      <w:r>
+        <w:rPr>
+          <w:sz w:val="28"/>
+          <w:szCs w:val="28"/>
+        </w:rPr>
+        <w:t xml:space="preserve"> so let me explain</w:t>
+      </w:r>
+      <w:r>
+        <w:rPr>
+          <w:sz w:val="28"/>
+          <w:szCs w:val="28"/>
+        </w:rPr>
+        <w:t xml:space="preserve">.  </w:t>
+      </w:r>
+      <w:r>
+        <w:rPr>
+          <w:sz w:val="28"/>
+          <w:szCs w:val="28"/>
+        </w:rPr>
+        <w:t>The array for the SIMON pattern will be already created once you hit GO.  It will display the pa</w:t>
+      </w:r>
+      <w:r>
+        <w:rPr>
+          <w:sz w:val="28"/>
+          <w:szCs w:val="28"/>
+        </w:rPr>
+        <w:t>ttern 1 iteration at a time of course.  Let’s say the first button of the array is (R</w:t>
+      </w:r>
+      <w:proofErr w:type="gramStart"/>
+      <w:r>
+        <w:rPr>
+          <w:sz w:val="28"/>
+          <w:szCs w:val="28"/>
+        </w:rPr>
+        <w:t>)ed</w:t>
+      </w:r>
+      <w:proofErr w:type="gramEnd"/>
+      <w:r>
+        <w:rPr>
+          <w:sz w:val="28"/>
+          <w:szCs w:val="28"/>
+        </w:rPr>
+        <w:t xml:space="preserve">.  The game perform a </w:t>
+      </w:r>
+      <w:proofErr w:type="spellStart"/>
+      <w:proofErr w:type="gramStart"/>
+      <w:r>
+        <w:rPr>
+          <w:sz w:val="28"/>
+          <w:szCs w:val="28"/>
+        </w:rPr>
+        <w:t>doClick</w:t>
+      </w:r>
+      <w:proofErr w:type="spellEnd"/>
+      <w:r>
+        <w:rPr>
+          <w:sz w:val="28"/>
+          <w:szCs w:val="28"/>
+        </w:rPr>
+        <w:t>(</w:t>
+      </w:r>
+      <w:proofErr w:type="gramEnd"/>
+      <w:r>
+        <w:rPr>
+          <w:sz w:val="28"/>
+          <w:szCs w:val="28"/>
+        </w:rPr>
+        <w:t>) on the (R) button.  On the 2</w:t>
+      </w:r>
+      <w:r>
+        <w:rPr>
+          <w:sz w:val="28"/>
+          <w:szCs w:val="28"/>
+          <w:vertAlign w:val="superscript"/>
+        </w:rPr>
+        <w:t>nd</w:t>
+      </w:r>
+      <w:r>
+        <w:rPr>
+          <w:sz w:val="28"/>
+          <w:szCs w:val="28"/>
+        </w:rPr>
+        <w:t xml:space="preserve"> iteration, let’s say it is (R) (B</w:t>
+      </w:r>
+      <w:proofErr w:type="gramStart"/>
+      <w:r>
+        <w:rPr>
+          <w:sz w:val="28"/>
+          <w:szCs w:val="28"/>
+        </w:rPr>
+        <w:t>)</w:t>
+      </w:r>
+      <w:proofErr w:type="spellStart"/>
+      <w:r>
+        <w:rPr>
+          <w:sz w:val="28"/>
+          <w:szCs w:val="28"/>
+        </w:rPr>
+        <w:t>lue</w:t>
+      </w:r>
+      <w:proofErr w:type="spellEnd"/>
+      <w:proofErr w:type="gramEnd"/>
+      <w:r>
+        <w:rPr>
+          <w:sz w:val="28"/>
+          <w:szCs w:val="28"/>
+        </w:rPr>
+        <w:t>.  On the 2</w:t>
+      </w:r>
+      <w:r>
+        <w:rPr>
+          <w:sz w:val="28"/>
+          <w:szCs w:val="28"/>
+          <w:vertAlign w:val="superscript"/>
+        </w:rPr>
+        <w:t>nd</w:t>
+      </w:r>
+      <w:r>
+        <w:rPr>
+          <w:sz w:val="28"/>
+          <w:szCs w:val="28"/>
+        </w:rPr>
+        <w:t xml:space="preserve"> iteration, the (R) button will not go on and off.  Only the (B) button will go on and off.  On the 3</w:t>
+      </w:r>
+      <w:r>
+        <w:rPr>
+          <w:sz w:val="28"/>
+          <w:szCs w:val="28"/>
+          <w:vertAlign w:val="superscript"/>
+        </w:rPr>
+        <w:t>rd</w:t>
+      </w:r>
+      <w:r>
+        <w:rPr>
+          <w:sz w:val="28"/>
+          <w:szCs w:val="28"/>
+        </w:rPr>
+        <w:t xml:space="preserve"> iteration, let’s say it is (R), (B), (Y</w:t>
+      </w:r>
+      <w:proofErr w:type="gramStart"/>
+      <w:r>
+        <w:rPr>
+          <w:sz w:val="28"/>
+          <w:szCs w:val="28"/>
+        </w:rPr>
+        <w:t>)</w:t>
+      </w:r>
+      <w:proofErr w:type="spellStart"/>
+      <w:r>
+        <w:rPr>
+          <w:sz w:val="28"/>
+          <w:szCs w:val="28"/>
+        </w:rPr>
+        <w:t>ellow</w:t>
+      </w:r>
+      <w:proofErr w:type="spellEnd"/>
+      <w:proofErr w:type="gramEnd"/>
+      <w:r>
+        <w:rPr>
+          <w:sz w:val="28"/>
+          <w:szCs w:val="28"/>
+        </w:rPr>
+        <w:t>.  The game will display (R), (B), (Y) with no problem.  All 3 buttons will go on and off.  The 4</w:t>
+      </w:r>
+      <w:r>
+        <w:rPr>
+          <w:sz w:val="28"/>
+          <w:szCs w:val="28"/>
+          <w:vertAlign w:val="superscript"/>
+        </w:rPr>
+        <w:t>th</w:t>
+      </w:r>
+      <w:r>
+        <w:rPr>
+          <w:sz w:val="28"/>
+          <w:szCs w:val="28"/>
+        </w:rPr>
+        <w:t xml:space="preserve"> iteration is (R), (B), (Y), </w:t>
+      </w:r>
+      <w:proofErr w:type="gramStart"/>
+      <w:r>
+        <w:rPr>
+          <w:sz w:val="28"/>
+          <w:szCs w:val="28"/>
+        </w:rPr>
+        <w:t>(</w:t>
+      </w:r>
+      <w:proofErr w:type="gramEnd"/>
+      <w:r>
+        <w:rPr>
+          <w:sz w:val="28"/>
+          <w:szCs w:val="28"/>
+        </w:rPr>
+        <w:t>Y).  The game will display all 4 button correctly.  They will on go on and off.  Now, let’s say the 5</w:t>
+      </w:r>
+      <w:r>
+        <w:rPr>
+          <w:sz w:val="28"/>
+          <w:szCs w:val="28"/>
+          <w:vertAlign w:val="superscript"/>
+        </w:rPr>
+        <w:t>th</w:t>
+      </w:r>
+      <w:r>
+        <w:rPr>
+          <w:sz w:val="28"/>
+          <w:szCs w:val="28"/>
+        </w:rPr>
+        <w:t xml:space="preserve"> iteration is (R), (B), (Y), (Y), </w:t>
+      </w:r>
+      <w:proofErr w:type="gramStart"/>
+      <w:r>
+        <w:rPr>
+          <w:sz w:val="28"/>
+          <w:szCs w:val="28"/>
+        </w:rPr>
+        <w:t>(</w:t>
+      </w:r>
+      <w:proofErr w:type="gramEnd"/>
+      <w:r>
+        <w:rPr>
+          <w:sz w:val="28"/>
+          <w:szCs w:val="28"/>
+        </w:rPr>
+        <w:t>R).  This will again work fine.  All five buttons will display on and off just as it should.  But on the 6</w:t>
+      </w:r>
+      <w:r>
+        <w:rPr>
+          <w:sz w:val="28"/>
+          <w:szCs w:val="28"/>
+          <w:vertAlign w:val="superscript"/>
+        </w:rPr>
+        <w:t>th</w:t>
+      </w:r>
+      <w:r>
+        <w:rPr>
+          <w:sz w:val="28"/>
+          <w:szCs w:val="28"/>
+        </w:rPr>
+        <w:t xml:space="preserve"> iteration, let’s say (R), (B), (Y), (Y), (R), (B) the first (R) button will not go on and off.  It will be completely skipped and then the remaining 5 button, (B), (Y), (Y), (R), (B) will go on and off just fine.  Then the 7</w:t>
+      </w:r>
+      <w:r>
+        <w:rPr>
+          <w:sz w:val="28"/>
+          <w:szCs w:val="28"/>
+          <w:vertAlign w:val="superscript"/>
+        </w:rPr>
+        <w:t>th</w:t>
+      </w:r>
+      <w:r>
+        <w:rPr>
+          <w:sz w:val="28"/>
+          <w:szCs w:val="28"/>
+        </w:rPr>
+        <w:t xml:space="preserve"> iteration will play all 7 buttons correctly.  All will go on and off…   So what appears to be happening is that when the last button of any given iteration is the same as the first button in the sequence, it will cause the subsequent iteration to skip the first button…  So in this case, the 5</w:t>
+      </w:r>
+      <w:r>
+        <w:rPr>
+          <w:sz w:val="28"/>
+          <w:szCs w:val="28"/>
+          <w:vertAlign w:val="superscript"/>
+        </w:rPr>
+        <w:t>th</w:t>
+      </w:r>
+      <w:r>
+        <w:rPr>
+          <w:sz w:val="28"/>
+          <w:szCs w:val="28"/>
+        </w:rPr>
+        <w:t xml:space="preserve"> iteration, (R), (B), (Y), (Y), </w:t>
+      </w:r>
+      <w:proofErr w:type="gramStart"/>
+      <w:r>
+        <w:rPr>
+          <w:sz w:val="28"/>
+          <w:szCs w:val="28"/>
+        </w:rPr>
+        <w:t>(</w:t>
+      </w:r>
+      <w:proofErr w:type="gramEnd"/>
+      <w:r>
+        <w:rPr>
+          <w:sz w:val="28"/>
+          <w:szCs w:val="28"/>
+        </w:rPr>
+        <w:t>R) ended with (R).  So the 6</w:t>
+      </w:r>
+      <w:r>
+        <w:rPr>
+          <w:sz w:val="28"/>
+          <w:szCs w:val="28"/>
+          <w:vertAlign w:val="superscript"/>
+        </w:rPr>
+        <w:t>th</w:t>
+      </w:r>
+      <w:r>
+        <w:rPr>
+          <w:sz w:val="28"/>
+          <w:szCs w:val="28"/>
+        </w:rPr>
+        <w:t xml:space="preserve"> iteration skipped the first button with was (R).  This will happen in any iteration where the last button is the same as the first button.  For this reason, the 2</w:t>
+      </w:r>
+      <w:r>
+        <w:rPr>
+          <w:sz w:val="28"/>
+          <w:szCs w:val="28"/>
+          <w:vertAlign w:val="superscript"/>
+        </w:rPr>
+        <w:t>nd</w:t>
+      </w:r>
+      <w:r>
+        <w:rPr>
+          <w:sz w:val="28"/>
+          <w:szCs w:val="28"/>
+        </w:rPr>
+        <w:t xml:space="preserve"> iteration will never ever display the first button.  The first </w:t>
+      </w:r>
+      <w:r>
+        <w:rPr>
+          <w:sz w:val="28"/>
+          <w:szCs w:val="28"/>
+        </w:rPr>
+        <w:lastRenderedPageBreak/>
+        <w:t>button will always be skipped.  To allow the game to continue, whenever the first button is skipped, you have to press any button once.  This is so that the internal counts within the game stay in sync.  Otherwise, all the counts will be 1 off and you will lose the game</w:t>
+      </w:r>
+      <w:r>
+        <w:rPr>
+          <w:sz w:val="28"/>
+          <w:szCs w:val="28"/>
+        </w:rPr>
+        <w:t xml:space="preserve"> because it will end up storing the wrong button in the user array.  So, like I said, I truly believe this is a thread issue and I just need to correct that issue for the game to finally work properly.</w:t>
+      </w:r>
+    </w:p>
+    <w:p>
+      <w:pPr>
+        <w:ind w:firstLine="720"/>
+        <w:rPr>
+          <w:sz w:val="28"/>
+          <w:szCs w:val="28"/>
+        </w:rPr>
+      </w:pPr>
     </w:p>
     <w:p>
       <w:pPr>
@@ -397,7 +866,13 @@
     </w:p>
     <w:p>
       <w:r>
-        <w:t>The following components are the complete GUI interface for the Simon Game.</w:t>
+        <w:t>The following components are the</w:t>
+      </w:r>
+      <w:r>
+        <w:t xml:space="preserve"> final </w:t>
+      </w:r>
+      <w:r>
+        <w:t>complete GUI interface for the Simon Game.</w:t>
       </w:r>
     </w:p>
     <w:p/>
@@ -411,6 +886,9 @@
       </w:r>
       <w:r>
         <w:t xml:space="preserve">.  Colors will appear to be scrolling from left to right.  </w:t>
+      </w:r>
+      <w:r>
+        <w:t xml:space="preserve">It is simply displaying a GIF file I created in Adobe Fireworks.  </w:t>
       </w:r>
     </w:p>
     <w:p/>
@@ -632,6 +1110,21 @@
       <w:r>
         <w:t>DONE button is for indicating that you are done registering.  If you want to bypass registering altogether, just click DONE upon entering this screen and leave all fields blank.</w:t>
       </w:r>
+      <w:r>
+        <w:t xml:space="preserve">  You will still be able to play the game. However, you will not be able to view any score history in the score panel due to the game no knowing who you are.  So the Game History button will be disabled.</w:t>
+      </w:r>
+    </w:p>
+    <w:p>
+      <w:pPr>
+        <w:pStyle w:val="ListParagraph"/>
+        <w:numPr>
+          <w:ilvl w:val="0"/>
+          <w:numId w:val="1"/>
+        </w:numPr>
+      </w:pPr>
+      <w:r>
+        <w:t xml:space="preserve">If any of the values has been entered incorrectly, a pop up window will alert the user and display the value entered and ask the user to reenter the value.  Once you click OK, the pop up window will go away and the registration screen will be displayed again with the field spaced out ready for reentry.  </w:t>
+      </w:r>
     </w:p>
     <w:p>
       <w:r>
@@ -714,6 +1207,9 @@
       <w:r>
         <w:t>MyDocument</w:t>
       </w:r>
+      <w:r>
+        <w:t>s</w:t>
+      </w:r>
       <w:proofErr w:type="spellEnd"/>
       <w:r>
         <w:t xml:space="preserve"> or any other folder the user wishes to search.  Clicking save will save whatever the current settings are in a default file called </w:t>
@@ -728,6 +1224,20 @@
       </w:r>
       <w:r>
         <w:t xml:space="preserve">  </w:t>
+      </w:r>
+    </w:p>
+    <w:p>
+      <w:pPr>
+        <w:ind w:left="720"/>
+      </w:pPr>
+      <w:r>
+        <w:t xml:space="preserve">The SAVE and LOAD buttons utilize the File Chooser class to allow users to save a file to where they want with whatever name they want, and read  (LOAD) </w:t>
+      </w:r>
+      <w:r>
+        <w:t xml:space="preserve">will read </w:t>
+      </w:r>
+      <w:r>
+        <w:t>a file in with preset settings previously saved by anyone  allowing them to select a file to load and apply to the game.</w:t>
       </w:r>
     </w:p>
     <w:p>
@@ -4398,6 +4908,13 @@
         <w:lastRenderedPageBreak/>
         <w:t>Chapter 5 – Serialization</w:t>
       </w:r>
+      <w:r>
+        <w:rPr>
+          <w:sz w:val="28"/>
+          <w:szCs w:val="28"/>
+        </w:rPr>
+        <w:t xml:space="preserve"> and File Chooser</w:t>
+      </w:r>
     </w:p>
     <w:p>
       <w:r>
@@ -4420,7 +4937,19 @@
         <w:t xml:space="preserve">(2) </w:t>
       </w:r>
       <w:r>
-        <w:t>the stored settings done at the beginning of the game.  The registered users are also a serialized object, but we are using the data base to store those values.</w:t>
+        <w:t>the game</w:t>
+      </w:r>
+      <w:r>
+        <w:t xml:space="preserve"> settings done at the beginning of the game.  The registered users are also a serialized object, but we are using the data base to store those values</w:t>
+      </w:r>
+      <w:r>
+        <w:t xml:space="preserve"> now</w:t>
+      </w:r>
+      <w:r>
+        <w:t>.</w:t>
+      </w:r>
+      <w:r>
+        <w:t xml:space="preserve">  The File Chooser logic will be in the </w:t>
       </w:r>
     </w:p>
     <w:p>
@@ -6488,8 +7017,3357 @@
         <w:t>}</w:t>
       </w:r>
     </w:p>
+    <w:p>
+      <w:pPr>
+        <w:pStyle w:val="NoSpacing"/>
+      </w:pPr>
+    </w:p>
+    <w:p>
+      <w:pPr>
+        <w:pStyle w:val="NoSpacing"/>
+      </w:pPr>
+    </w:p>
+    <w:p>
+      <w:pPr>
+        <w:pStyle w:val="NoSpacing"/>
+      </w:pPr>
+      <w:r>
+        <w:rPr>
+          <w:b/>
+        </w:rPr>
+        <w:t>FILE CHOOSER</w:t>
+      </w:r>
+      <w:r>
+        <w:t xml:space="preserve"> code is below:</w:t>
+      </w:r>
+    </w:p>
+    <w:p>
+      <w:pPr>
+        <w:pStyle w:val="NoSpacing"/>
+      </w:pPr>
+      <w:r>
+        <w:t xml:space="preserve">The following code to save settings is found in the </w:t>
+      </w:r>
+      <w:r>
+        <w:rPr>
+          <w:b/>
+        </w:rPr>
+        <w:t>SettingsPanel.java class</w:t>
+      </w:r>
+      <w:r>
+        <w:t>.</w:t>
+      </w:r>
+    </w:p>
+    <w:p>
+      <w:pPr>
+        <w:pStyle w:val="NoSpacing"/>
+      </w:pPr>
+    </w:p>
+    <w:p>
+      <w:pPr>
+        <w:pStyle w:val="NoSpacing"/>
+      </w:pPr>
+      <w:r>
+        <w:tab/>
+        <w:t xml:space="preserve">// </w:t>
+      </w:r>
+      <w:proofErr w:type="gramStart"/>
+      <w:r>
+        <w:t>Using</w:t>
+      </w:r>
+      <w:proofErr w:type="gramEnd"/>
+      <w:r>
+        <w:t xml:space="preserve"> the </w:t>
+      </w:r>
+      <w:proofErr w:type="spellStart"/>
+      <w:r>
+        <w:t>JFileChooser</w:t>
+      </w:r>
+      <w:proofErr w:type="spellEnd"/>
+      <w:r>
+        <w:t>, this will allow a user to save his own custom settings</w:t>
+      </w:r>
+    </w:p>
+    <w:p>
+      <w:pPr>
+        <w:pStyle w:val="NoSpacing"/>
+      </w:pPr>
+      <w:r>
+        <w:tab/>
+      </w:r>
+      <w:proofErr w:type="gramStart"/>
+      <w:r>
+        <w:t>private</w:t>
+      </w:r>
+      <w:proofErr w:type="gramEnd"/>
+      <w:r>
+        <w:t xml:space="preserve"> void </w:t>
+      </w:r>
+      <w:proofErr w:type="spellStart"/>
+      <w:r>
+        <w:t>createUserSettingFile</w:t>
+      </w:r>
+      <w:proofErr w:type="spellEnd"/>
+      <w:r>
+        <w:t>(){</w:t>
+      </w:r>
+    </w:p>
+    <w:p>
+      <w:pPr>
+        <w:pStyle w:val="NoSpacing"/>
+      </w:pPr>
+      <w:r>
+        <w:tab/>
+      </w:r>
+      <w:r>
+        <w:tab/>
+      </w:r>
+      <w:proofErr w:type="spellStart"/>
+      <w:r>
+        <w:t>JFrame</w:t>
+      </w:r>
+      <w:proofErr w:type="spellEnd"/>
+      <w:r>
+        <w:t xml:space="preserve"> </w:t>
+      </w:r>
+      <w:proofErr w:type="spellStart"/>
+      <w:r>
+        <w:t>parentFrame</w:t>
+      </w:r>
+      <w:proofErr w:type="spellEnd"/>
+      <w:r>
+        <w:t xml:space="preserve"> = new </w:t>
+      </w:r>
+      <w:proofErr w:type="spellStart"/>
+      <w:proofErr w:type="gramStart"/>
+      <w:r>
+        <w:t>JFrame</w:t>
+      </w:r>
+      <w:proofErr w:type="spellEnd"/>
+      <w:r>
+        <w:t>(</w:t>
+      </w:r>
+      <w:proofErr w:type="gramEnd"/>
+      <w:r>
+        <w:t>);</w:t>
+      </w:r>
+    </w:p>
+    <w:p>
+      <w:pPr>
+        <w:pStyle w:val="NoSpacing"/>
+      </w:pPr>
+      <w:r>
+        <w:tab/>
+      </w:r>
+      <w:r>
+        <w:tab/>
+      </w:r>
+    </w:p>
+    <w:p>
+      <w:pPr>
+        <w:pStyle w:val="NoSpacing"/>
+      </w:pPr>
+      <w:r>
+        <w:tab/>
+      </w:r>
+      <w:r>
+        <w:tab/>
+      </w:r>
+      <w:proofErr w:type="spellStart"/>
+      <w:r>
+        <w:t>JFileChooser</w:t>
+      </w:r>
+      <w:proofErr w:type="spellEnd"/>
+      <w:r>
+        <w:t xml:space="preserve"> </w:t>
+      </w:r>
+      <w:proofErr w:type="spellStart"/>
+      <w:r>
+        <w:t>jfc</w:t>
+      </w:r>
+      <w:proofErr w:type="spellEnd"/>
+      <w:r>
+        <w:t xml:space="preserve"> = new </w:t>
+      </w:r>
+      <w:proofErr w:type="spellStart"/>
+      <w:proofErr w:type="gramStart"/>
+      <w:r>
+        <w:t>JFileChooser</w:t>
+      </w:r>
+      <w:proofErr w:type="spellEnd"/>
+      <w:r>
+        <w:t>(</w:t>
+      </w:r>
+      <w:proofErr w:type="gramEnd"/>
+      <w:r>
+        <w:t>);</w:t>
+      </w:r>
+    </w:p>
+    <w:p>
+      <w:pPr>
+        <w:pStyle w:val="NoSpacing"/>
+      </w:pPr>
+      <w:r>
+        <w:tab/>
+      </w:r>
+      <w:r>
+        <w:tab/>
+      </w:r>
+      <w:proofErr w:type="spellStart"/>
+      <w:proofErr w:type="gramStart"/>
+      <w:r>
+        <w:t>jfc.setDialogTitle</w:t>
+      </w:r>
+      <w:proofErr w:type="spellEnd"/>
+      <w:r>
+        <w:t>(</w:t>
+      </w:r>
+      <w:proofErr w:type="gramEnd"/>
+      <w:r>
+        <w:t>"Save Settings File");</w:t>
+      </w:r>
+    </w:p>
+    <w:p>
+      <w:pPr>
+        <w:pStyle w:val="NoSpacing"/>
+      </w:pPr>
+      <w:r>
+        <w:tab/>
+      </w:r>
+      <w:r>
+        <w:tab/>
+      </w:r>
+      <w:proofErr w:type="spellStart"/>
+      <w:proofErr w:type="gramStart"/>
+      <w:r>
+        <w:t>int</w:t>
+      </w:r>
+      <w:proofErr w:type="spellEnd"/>
+      <w:proofErr w:type="gramEnd"/>
+      <w:r>
+        <w:t xml:space="preserve"> </w:t>
+      </w:r>
+      <w:proofErr w:type="spellStart"/>
+      <w:r>
+        <w:t>userSelection</w:t>
+      </w:r>
+      <w:proofErr w:type="spellEnd"/>
+      <w:r>
+        <w:t xml:space="preserve"> = </w:t>
+      </w:r>
+      <w:proofErr w:type="spellStart"/>
+      <w:r>
+        <w:t>jfc.showSaveDialog</w:t>
+      </w:r>
+      <w:proofErr w:type="spellEnd"/>
+      <w:r>
+        <w:t>(</w:t>
+      </w:r>
+      <w:proofErr w:type="spellStart"/>
+      <w:r>
+        <w:t>parentFrame</w:t>
+      </w:r>
+      <w:proofErr w:type="spellEnd"/>
+      <w:r>
+        <w:t>);</w:t>
+      </w:r>
+    </w:p>
+    <w:p>
+      <w:pPr>
+        <w:pStyle w:val="NoSpacing"/>
+      </w:pPr>
+      <w:r>
+        <w:tab/>
+      </w:r>
+      <w:r>
+        <w:tab/>
+      </w:r>
+    </w:p>
+    <w:p>
+      <w:pPr>
+        <w:pStyle w:val="NoSpacing"/>
+      </w:pPr>
+      <w:r>
+        <w:tab/>
+      </w:r>
+      <w:r>
+        <w:tab/>
+      </w:r>
+      <w:proofErr w:type="gramStart"/>
+      <w:r>
+        <w:t>if(</w:t>
+      </w:r>
+      <w:proofErr w:type="spellStart"/>
+      <w:proofErr w:type="gramEnd"/>
+      <w:r>
+        <w:t>userSelection</w:t>
+      </w:r>
+      <w:proofErr w:type="spellEnd"/>
+      <w:r>
+        <w:t xml:space="preserve"> == </w:t>
+      </w:r>
+      <w:proofErr w:type="spellStart"/>
+      <w:r>
+        <w:t>JFileChooser.APPROVE_OPTION</w:t>
+      </w:r>
+      <w:proofErr w:type="spellEnd"/>
+      <w:r>
+        <w:t>){</w:t>
+      </w:r>
+    </w:p>
+    <w:p>
+      <w:pPr>
+        <w:pStyle w:val="NoSpacing"/>
+      </w:pPr>
+      <w:r>
+        <w:tab/>
+      </w:r>
+      <w:r>
+        <w:tab/>
+      </w:r>
+      <w:r>
+        <w:tab/>
+      </w:r>
+      <w:proofErr w:type="spellStart"/>
+      <w:proofErr w:type="gramStart"/>
+      <w:r>
+        <w:t>saveLocation</w:t>
+      </w:r>
+      <w:proofErr w:type="spellEnd"/>
+      <w:proofErr w:type="gramEnd"/>
+      <w:r>
+        <w:t xml:space="preserve"> = </w:t>
+      </w:r>
+      <w:proofErr w:type="spellStart"/>
+      <w:r>
+        <w:t>jfc.getSelectedFile</w:t>
+      </w:r>
+      <w:proofErr w:type="spellEnd"/>
+      <w:r>
+        <w:t>();</w:t>
+      </w:r>
+    </w:p>
+    <w:p>
+      <w:pPr>
+        <w:pStyle w:val="NoSpacing"/>
+      </w:pPr>
+      <w:r>
+        <w:tab/>
+      </w:r>
+      <w:r>
+        <w:tab/>
+        <w:t>}</w:t>
+      </w:r>
+    </w:p>
+    <w:p>
+      <w:pPr>
+        <w:pStyle w:val="NoSpacing"/>
+      </w:pPr>
+      <w:r>
+        <w:t xml:space="preserve">                </w:t>
+      </w:r>
+      <w:proofErr w:type="gramStart"/>
+      <w:r>
+        <w:t>try</w:t>
+      </w:r>
+      <w:proofErr w:type="gramEnd"/>
+    </w:p>
+    <w:p>
+      <w:pPr>
+        <w:pStyle w:val="NoSpacing"/>
+      </w:pPr>
+      <w:r>
+        <w:t xml:space="preserve">                {</w:t>
+      </w:r>
+    </w:p>
+    <w:p>
+      <w:pPr>
+        <w:pStyle w:val="NoSpacing"/>
+      </w:pPr>
+      <w:r>
+        <w:t xml:space="preserve">                output2 = new </w:t>
+      </w:r>
+      <w:proofErr w:type="spellStart"/>
+      <w:proofErr w:type="gramStart"/>
+      <w:r>
+        <w:t>ObjectOutputStream</w:t>
+      </w:r>
+      <w:proofErr w:type="spellEnd"/>
+      <w:r>
+        <w:t>(</w:t>
+      </w:r>
+      <w:proofErr w:type="gramEnd"/>
+      <w:r>
+        <w:t xml:space="preserve">new </w:t>
+      </w:r>
+      <w:proofErr w:type="spellStart"/>
+      <w:r>
+        <w:t>FileOutputStream</w:t>
+      </w:r>
+      <w:proofErr w:type="spellEnd"/>
+      <w:r>
+        <w:t>(</w:t>
+      </w:r>
+      <w:proofErr w:type="spellStart"/>
+      <w:r>
+        <w:t>saveLocation</w:t>
+      </w:r>
+      <w:proofErr w:type="spellEnd"/>
+      <w:r>
+        <w:t xml:space="preserve">)); </w:t>
+      </w:r>
+    </w:p>
+    <w:p>
+      <w:pPr>
+        <w:pStyle w:val="NoSpacing"/>
+      </w:pPr>
+      <w:r>
+        <w:t xml:space="preserve">                }</w:t>
+      </w:r>
+    </w:p>
+    <w:p>
+      <w:pPr>
+        <w:pStyle w:val="NoSpacing"/>
+      </w:pPr>
+      <w:r>
+        <w:t xml:space="preserve">                </w:t>
+      </w:r>
+      <w:proofErr w:type="gramStart"/>
+      <w:r>
+        <w:t>catch</w:t>
+      </w:r>
+      <w:proofErr w:type="gramEnd"/>
+      <w:r>
+        <w:t xml:space="preserve"> (</w:t>
+      </w:r>
+      <w:proofErr w:type="spellStart"/>
+      <w:r>
+        <w:t>IOException</w:t>
+      </w:r>
+      <w:proofErr w:type="spellEnd"/>
+      <w:r>
+        <w:t xml:space="preserve"> </w:t>
+      </w:r>
+      <w:proofErr w:type="spellStart"/>
+      <w:r>
+        <w:t>ioException</w:t>
+      </w:r>
+      <w:proofErr w:type="spellEnd"/>
+      <w:r>
+        <w:t>)</w:t>
+      </w:r>
+    </w:p>
+    <w:p>
+      <w:pPr>
+        <w:pStyle w:val="NoSpacing"/>
+      </w:pPr>
+      <w:r>
+        <w:t xml:space="preserve">                {</w:t>
+      </w:r>
+    </w:p>
+    <w:p>
+      <w:pPr>
+        <w:pStyle w:val="NoSpacing"/>
+      </w:pPr>
+      <w:r>
+        <w:t xml:space="preserve">                    </w:t>
+      </w:r>
+      <w:proofErr w:type="spellStart"/>
+      <w:proofErr w:type="gramStart"/>
+      <w:r>
+        <w:t>System.err.println</w:t>
+      </w:r>
+      <w:proofErr w:type="spellEnd"/>
+      <w:r>
+        <w:t>(</w:t>
+      </w:r>
+      <w:proofErr w:type="gramEnd"/>
+      <w:r>
+        <w:t>"Error opening file.  Terminating.");</w:t>
+      </w:r>
+    </w:p>
+    <w:p>
+      <w:pPr>
+        <w:pStyle w:val="NoSpacing"/>
+      </w:pPr>
+      <w:r>
+        <w:t xml:space="preserve">                    </w:t>
+      </w:r>
+      <w:proofErr w:type="spellStart"/>
+      <w:proofErr w:type="gramStart"/>
+      <w:r>
+        <w:t>System.exit</w:t>
+      </w:r>
+      <w:proofErr w:type="spellEnd"/>
+      <w:r>
+        <w:t>(</w:t>
+      </w:r>
+      <w:proofErr w:type="gramEnd"/>
+      <w:r>
+        <w:t>1);  // terminate program</w:t>
+      </w:r>
+    </w:p>
+    <w:p>
+      <w:pPr>
+        <w:pStyle w:val="NoSpacing"/>
+      </w:pPr>
+      <w:r>
+        <w:lastRenderedPageBreak/>
+        <w:t xml:space="preserve">                }</w:t>
+      </w:r>
+    </w:p>
+    <w:p>
+      <w:pPr>
+        <w:pStyle w:val="NoSpacing"/>
+      </w:pPr>
+      <w:r>
+        <w:t xml:space="preserve">                </w:t>
+      </w:r>
+    </w:p>
+    <w:p>
+      <w:pPr>
+        <w:pStyle w:val="NoSpacing"/>
+      </w:pPr>
+      <w:r>
+        <w:t xml:space="preserve">                </w:t>
+      </w:r>
+      <w:proofErr w:type="spellStart"/>
+      <w:proofErr w:type="gramStart"/>
+      <w:r>
+        <w:t>addUserRecord</w:t>
+      </w:r>
+      <w:proofErr w:type="spellEnd"/>
+      <w:r>
+        <w:t>(</w:t>
+      </w:r>
+      <w:proofErr w:type="gramEnd"/>
+      <w:r>
+        <w:t>);</w:t>
+      </w:r>
+    </w:p>
+    <w:p>
+      <w:pPr>
+        <w:pStyle w:val="NoSpacing"/>
+      </w:pPr>
+      <w:r>
+        <w:t xml:space="preserve">                </w:t>
+      </w:r>
+      <w:proofErr w:type="spellStart"/>
+      <w:proofErr w:type="gramStart"/>
+      <w:r>
+        <w:t>closeUserFile</w:t>
+      </w:r>
+      <w:proofErr w:type="spellEnd"/>
+      <w:r>
+        <w:t>(</w:t>
+      </w:r>
+      <w:proofErr w:type="gramEnd"/>
+      <w:r>
+        <w:t>);</w:t>
+      </w:r>
+    </w:p>
+    <w:p>
+      <w:pPr>
+        <w:pStyle w:val="NoSpacing"/>
+      </w:pPr>
+      <w:r>
+        <w:tab/>
+        <w:t>}</w:t>
+      </w:r>
+    </w:p>
+    <w:p>
+      <w:pPr>
+        <w:pStyle w:val="NoSpacing"/>
+      </w:pPr>
+      <w:r>
+        <w:tab/>
+      </w:r>
+    </w:p>
+    <w:p>
+      <w:pPr>
+        <w:pStyle w:val="NoSpacing"/>
+      </w:pPr>
+      <w:r>
+        <w:t xml:space="preserve">        </w:t>
+      </w:r>
+      <w:proofErr w:type="gramStart"/>
+      <w:r>
+        <w:t>public</w:t>
+      </w:r>
+      <w:proofErr w:type="gramEnd"/>
+      <w:r>
+        <w:t xml:space="preserve"> void </w:t>
+      </w:r>
+      <w:proofErr w:type="spellStart"/>
+      <w:r>
+        <w:t>addUserRecord</w:t>
+      </w:r>
+      <w:proofErr w:type="spellEnd"/>
+      <w:r>
+        <w:t>(){</w:t>
+      </w:r>
+    </w:p>
+    <w:p>
+      <w:pPr>
+        <w:pStyle w:val="NoSpacing"/>
+      </w:pPr>
+      <w:r>
+        <w:tab/>
+      </w:r>
+      <w:r>
+        <w:tab/>
+      </w:r>
+      <w:proofErr w:type="spellStart"/>
+      <w:proofErr w:type="gramStart"/>
+      <w:r>
+        <w:t>System.out.println</w:t>
+      </w:r>
+      <w:proofErr w:type="spellEnd"/>
+      <w:r>
+        <w:t>(</w:t>
+      </w:r>
+      <w:proofErr w:type="gramEnd"/>
+      <w:r>
+        <w:t xml:space="preserve">"You are in the </w:t>
+      </w:r>
+      <w:proofErr w:type="spellStart"/>
+      <w:r>
+        <w:t>addRecord</w:t>
+      </w:r>
+      <w:proofErr w:type="spellEnd"/>
+      <w:r>
+        <w:t xml:space="preserve"> method");</w:t>
+      </w:r>
+    </w:p>
+    <w:p>
+      <w:pPr>
+        <w:pStyle w:val="NoSpacing"/>
+      </w:pPr>
+      <w:r>
+        <w:tab/>
+      </w:r>
+      <w:r>
+        <w:tab/>
+      </w:r>
+      <w:proofErr w:type="gramStart"/>
+      <w:r>
+        <w:t>try</w:t>
+      </w:r>
+      <w:proofErr w:type="gramEnd"/>
+      <w:r>
+        <w:t xml:space="preserve"> </w:t>
+      </w:r>
+    </w:p>
+    <w:p>
+      <w:pPr>
+        <w:pStyle w:val="NoSpacing"/>
+      </w:pPr>
+      <w:r>
+        <w:tab/>
+      </w:r>
+      <w:r>
+        <w:tab/>
+        <w:t>{</w:t>
+      </w:r>
+    </w:p>
+    <w:p>
+      <w:pPr>
+        <w:pStyle w:val="NoSpacing"/>
+      </w:pPr>
+      <w:r>
+        <w:tab/>
+      </w:r>
+      <w:r>
+        <w:tab/>
+      </w:r>
+      <w:r>
+        <w:tab/>
+      </w:r>
+      <w:proofErr w:type="spellStart"/>
+      <w:r>
+        <w:t>GameSettings</w:t>
+      </w:r>
+      <w:proofErr w:type="spellEnd"/>
+      <w:r>
+        <w:t xml:space="preserve"> </w:t>
+      </w:r>
+      <w:proofErr w:type="spellStart"/>
+      <w:r>
+        <w:t>gameSettings</w:t>
+      </w:r>
+      <w:proofErr w:type="spellEnd"/>
+      <w:r>
+        <w:t xml:space="preserve"> = new </w:t>
+      </w:r>
+      <w:proofErr w:type="spellStart"/>
+      <w:proofErr w:type="gramStart"/>
+      <w:r>
+        <w:t>GameSettings</w:t>
+      </w:r>
+      <w:proofErr w:type="spellEnd"/>
+      <w:r>
+        <w:t>(</w:t>
+      </w:r>
+      <w:proofErr w:type="spellStart"/>
+      <w:proofErr w:type="gramEnd"/>
+      <w:r>
+        <w:t>fileStatusSetting</w:t>
+      </w:r>
+      <w:proofErr w:type="spellEnd"/>
+      <w:r>
+        <w:t xml:space="preserve">, </w:t>
+      </w:r>
+      <w:proofErr w:type="spellStart"/>
+      <w:r>
+        <w:t>difficultySetting</w:t>
+      </w:r>
+      <w:proofErr w:type="spellEnd"/>
+      <w:r>
+        <w:t xml:space="preserve">, </w:t>
+      </w:r>
+      <w:proofErr w:type="spellStart"/>
+      <w:r>
+        <w:t>soundSetting</w:t>
+      </w:r>
+      <w:proofErr w:type="spellEnd"/>
+      <w:r>
+        <w:t xml:space="preserve">,  </w:t>
+      </w:r>
+    </w:p>
+    <w:p>
+      <w:pPr>
+        <w:pStyle w:val="NoSpacing"/>
+      </w:pPr>
+      <w:r>
+        <w:tab/>
+      </w:r>
+      <w:r>
+        <w:tab/>
+      </w:r>
+      <w:r>
+        <w:tab/>
+      </w:r>
+      <w:proofErr w:type="spellStart"/>
+      <w:proofErr w:type="gramStart"/>
+      <w:r>
+        <w:t>rSetting</w:t>
+      </w:r>
+      <w:proofErr w:type="spellEnd"/>
+      <w:proofErr w:type="gramEnd"/>
+      <w:r>
+        <w:t xml:space="preserve">, </w:t>
+      </w:r>
+      <w:proofErr w:type="spellStart"/>
+      <w:r>
+        <w:t>gSetting</w:t>
+      </w:r>
+      <w:proofErr w:type="spellEnd"/>
+      <w:r>
+        <w:t xml:space="preserve">, </w:t>
+      </w:r>
+      <w:proofErr w:type="spellStart"/>
+      <w:r>
+        <w:t>bSetting</w:t>
+      </w:r>
+      <w:proofErr w:type="spellEnd"/>
+      <w:r>
+        <w:t>);</w:t>
+      </w:r>
+    </w:p>
+    <w:p>
+      <w:pPr>
+        <w:pStyle w:val="NoSpacing"/>
+      </w:pPr>
+      <w:r>
+        <w:tab/>
+      </w:r>
+      <w:r>
+        <w:tab/>
+      </w:r>
+      <w:r>
+        <w:tab/>
+      </w:r>
+      <w:proofErr w:type="gramStart"/>
+      <w:r>
+        <w:t>output2.writeObject(</w:t>
+      </w:r>
+      <w:proofErr w:type="spellStart"/>
+      <w:proofErr w:type="gramEnd"/>
+      <w:r>
+        <w:t>gameSettings</w:t>
+      </w:r>
+      <w:proofErr w:type="spellEnd"/>
+      <w:r>
+        <w:t>);</w:t>
+      </w:r>
+    </w:p>
+    <w:p>
+      <w:pPr>
+        <w:pStyle w:val="NoSpacing"/>
+      </w:pPr>
+      <w:r>
+        <w:tab/>
+      </w:r>
+      <w:r>
+        <w:tab/>
+        <w:t xml:space="preserve">} </w:t>
+      </w:r>
+    </w:p>
+    <w:p>
+      <w:pPr>
+        <w:pStyle w:val="NoSpacing"/>
+      </w:pPr>
+      <w:r>
+        <w:tab/>
+      </w:r>
+      <w:r>
+        <w:tab/>
+      </w:r>
+      <w:proofErr w:type="gramStart"/>
+      <w:r>
+        <w:t>catch</w:t>
+      </w:r>
+      <w:proofErr w:type="gramEnd"/>
+      <w:r>
+        <w:t xml:space="preserve"> (</w:t>
+      </w:r>
+      <w:proofErr w:type="spellStart"/>
+      <w:r>
+        <w:t>NoSuchElementException</w:t>
+      </w:r>
+      <w:proofErr w:type="spellEnd"/>
+      <w:r>
+        <w:t xml:space="preserve"> </w:t>
+      </w:r>
+      <w:proofErr w:type="spellStart"/>
+      <w:r>
+        <w:t>elementException</w:t>
+      </w:r>
+      <w:proofErr w:type="spellEnd"/>
+      <w:r>
+        <w:t>)</w:t>
+      </w:r>
+    </w:p>
+    <w:p>
+      <w:pPr>
+        <w:pStyle w:val="NoSpacing"/>
+      </w:pPr>
+      <w:r>
+        <w:tab/>
+      </w:r>
+      <w:r>
+        <w:tab/>
+        <w:t xml:space="preserve">{ </w:t>
+      </w:r>
+    </w:p>
+    <w:p>
+      <w:pPr>
+        <w:pStyle w:val="NoSpacing"/>
+      </w:pPr>
+      <w:r>
+        <w:tab/>
+      </w:r>
+      <w:r>
+        <w:tab/>
+      </w:r>
+      <w:r>
+        <w:tab/>
+      </w:r>
+      <w:proofErr w:type="spellStart"/>
+      <w:proofErr w:type="gramStart"/>
+      <w:r>
+        <w:t>System.err.println</w:t>
+      </w:r>
+      <w:proofErr w:type="spellEnd"/>
+      <w:r>
+        <w:t>(</w:t>
+      </w:r>
+      <w:proofErr w:type="gramEnd"/>
+      <w:r>
+        <w:t>"Invalid input. Please try again.");</w:t>
+      </w:r>
+    </w:p>
+    <w:p>
+      <w:pPr>
+        <w:pStyle w:val="NoSpacing"/>
+      </w:pPr>
+      <w:r>
+        <w:tab/>
+      </w:r>
+      <w:r>
+        <w:tab/>
+        <w:t xml:space="preserve">} </w:t>
+      </w:r>
+    </w:p>
+    <w:p>
+      <w:pPr>
+        <w:pStyle w:val="NoSpacing"/>
+      </w:pPr>
+      <w:r>
+        <w:tab/>
+      </w:r>
+      <w:r>
+        <w:tab/>
+      </w:r>
+      <w:proofErr w:type="gramStart"/>
+      <w:r>
+        <w:t>catch</w:t>
+      </w:r>
+      <w:proofErr w:type="gramEnd"/>
+      <w:r>
+        <w:t xml:space="preserve"> (</w:t>
+      </w:r>
+      <w:proofErr w:type="spellStart"/>
+      <w:r>
+        <w:t>IOException</w:t>
+      </w:r>
+      <w:proofErr w:type="spellEnd"/>
+      <w:r>
+        <w:t xml:space="preserve"> </w:t>
+      </w:r>
+      <w:proofErr w:type="spellStart"/>
+      <w:r>
+        <w:t>ioException</w:t>
+      </w:r>
+      <w:proofErr w:type="spellEnd"/>
+      <w:r>
+        <w:t>)</w:t>
+      </w:r>
+    </w:p>
+    <w:p>
+      <w:pPr>
+        <w:pStyle w:val="NoSpacing"/>
+      </w:pPr>
+      <w:r>
+        <w:tab/>
+      </w:r>
+      <w:r>
+        <w:tab/>
+        <w:t>{</w:t>
+      </w:r>
+    </w:p>
+    <w:p>
+      <w:pPr>
+        <w:pStyle w:val="NoSpacing"/>
+      </w:pPr>
+      <w:r>
+        <w:tab/>
+      </w:r>
+      <w:r>
+        <w:tab/>
+      </w:r>
+      <w:r>
+        <w:tab/>
+      </w:r>
+      <w:proofErr w:type="spellStart"/>
+      <w:proofErr w:type="gramStart"/>
+      <w:r>
+        <w:t>System.err.println</w:t>
+      </w:r>
+      <w:proofErr w:type="spellEnd"/>
+      <w:r>
+        <w:t>(</w:t>
+      </w:r>
+      <w:proofErr w:type="gramEnd"/>
+      <w:r>
+        <w:t>"Error writing to file.  Terminating.");</w:t>
+      </w:r>
+    </w:p>
+    <w:p>
+      <w:pPr>
+        <w:pStyle w:val="NoSpacing"/>
+      </w:pPr>
+      <w:r>
+        <w:tab/>
+      </w:r>
+      <w:r>
+        <w:tab/>
+      </w:r>
+      <w:r>
+        <w:tab/>
+      </w:r>
+      <w:proofErr w:type="spellStart"/>
+      <w:proofErr w:type="gramStart"/>
+      <w:r>
+        <w:t>System.exit</w:t>
+      </w:r>
+      <w:proofErr w:type="spellEnd"/>
+      <w:r>
+        <w:t>(</w:t>
+      </w:r>
+      <w:proofErr w:type="gramEnd"/>
+      <w:r>
+        <w:t>1);</w:t>
+      </w:r>
+    </w:p>
+    <w:p>
+      <w:pPr>
+        <w:pStyle w:val="NoSpacing"/>
+      </w:pPr>
+      <w:r>
+        <w:tab/>
+      </w:r>
+      <w:r>
+        <w:tab/>
+        <w:t>}</w:t>
+      </w:r>
+    </w:p>
+    <w:p>
+      <w:pPr>
+        <w:pStyle w:val="NoSpacing"/>
+      </w:pPr>
+      <w:r>
+        <w:tab/>
+        <w:t>}</w:t>
+      </w:r>
+    </w:p>
+    <w:p>
+      <w:pPr>
+        <w:pStyle w:val="NoSpacing"/>
+      </w:pPr>
+      <w:r>
+        <w:tab/>
+      </w:r>
+    </w:p>
+    <w:p>
+      <w:pPr>
+        <w:pStyle w:val="NoSpacing"/>
+      </w:pPr>
+      <w:r>
+        <w:tab/>
+      </w:r>
+      <w:proofErr w:type="gramStart"/>
+      <w:r>
+        <w:t>public</w:t>
+      </w:r>
+      <w:proofErr w:type="gramEnd"/>
+      <w:r>
+        <w:t xml:space="preserve"> void </w:t>
+      </w:r>
+      <w:proofErr w:type="spellStart"/>
+      <w:r>
+        <w:t>closeUserFile</w:t>
+      </w:r>
+      <w:proofErr w:type="spellEnd"/>
+      <w:r>
+        <w:t>(){</w:t>
+      </w:r>
+    </w:p>
+    <w:p>
+      <w:pPr>
+        <w:pStyle w:val="NoSpacing"/>
+      </w:pPr>
+      <w:r>
+        <w:tab/>
+      </w:r>
+      <w:r>
+        <w:tab/>
+      </w:r>
+      <w:proofErr w:type="gramStart"/>
+      <w:r>
+        <w:t>try</w:t>
+      </w:r>
+      <w:proofErr w:type="gramEnd"/>
+    </w:p>
+    <w:p>
+      <w:pPr>
+        <w:pStyle w:val="NoSpacing"/>
+      </w:pPr>
+      <w:r>
+        <w:tab/>
+      </w:r>
+      <w:r>
+        <w:tab/>
+        <w:t>{</w:t>
+      </w:r>
+    </w:p>
+    <w:p>
+      <w:pPr>
+        <w:pStyle w:val="NoSpacing"/>
+      </w:pPr>
+      <w:r>
+        <w:tab/>
+      </w:r>
+      <w:r>
+        <w:tab/>
+      </w:r>
+      <w:r>
+        <w:tab/>
+      </w:r>
+      <w:r>
+        <w:tab/>
+      </w:r>
+      <w:proofErr w:type="gramStart"/>
+      <w:r>
+        <w:t>output2.close(</w:t>
+      </w:r>
+      <w:proofErr w:type="gramEnd"/>
+      <w:r>
+        <w:t>);</w:t>
+      </w:r>
+    </w:p>
+    <w:p>
+      <w:pPr>
+        <w:pStyle w:val="NoSpacing"/>
+      </w:pPr>
+      <w:r>
+        <w:tab/>
+      </w:r>
+      <w:r>
+        <w:tab/>
+        <w:t>}</w:t>
+      </w:r>
+    </w:p>
+    <w:p>
+      <w:pPr>
+        <w:pStyle w:val="NoSpacing"/>
+      </w:pPr>
+      <w:r>
+        <w:tab/>
+      </w:r>
+      <w:r>
+        <w:tab/>
+      </w:r>
+      <w:proofErr w:type="gramStart"/>
+      <w:r>
+        <w:t>catch</w:t>
+      </w:r>
+      <w:proofErr w:type="gramEnd"/>
+      <w:r>
+        <w:t xml:space="preserve"> (</w:t>
+      </w:r>
+      <w:proofErr w:type="spellStart"/>
+      <w:r>
+        <w:t>IOException</w:t>
+      </w:r>
+      <w:proofErr w:type="spellEnd"/>
+      <w:r>
+        <w:t xml:space="preserve"> </w:t>
+      </w:r>
+      <w:proofErr w:type="spellStart"/>
+      <w:r>
+        <w:t>ioException</w:t>
+      </w:r>
+      <w:proofErr w:type="spellEnd"/>
+      <w:r>
+        <w:t>)</w:t>
+      </w:r>
+    </w:p>
+    <w:p>
+      <w:pPr>
+        <w:pStyle w:val="NoSpacing"/>
+      </w:pPr>
+      <w:r>
+        <w:tab/>
+      </w:r>
+      <w:r>
+        <w:tab/>
+        <w:t>{</w:t>
+      </w:r>
+    </w:p>
+    <w:p>
+      <w:pPr>
+        <w:pStyle w:val="NoSpacing"/>
+      </w:pPr>
+      <w:r>
+        <w:tab/>
+      </w:r>
+      <w:r>
+        <w:tab/>
+      </w:r>
+      <w:r>
+        <w:tab/>
+      </w:r>
+      <w:proofErr w:type="spellStart"/>
+      <w:proofErr w:type="gramStart"/>
+      <w:r>
+        <w:t>System.err.println</w:t>
+      </w:r>
+      <w:proofErr w:type="spellEnd"/>
+      <w:r>
+        <w:t>(</w:t>
+      </w:r>
+      <w:proofErr w:type="gramEnd"/>
+      <w:r>
+        <w:t>"Error closing file.  Terminating.");</w:t>
+      </w:r>
+    </w:p>
+    <w:p>
+      <w:pPr>
+        <w:pStyle w:val="NoSpacing"/>
+      </w:pPr>
+      <w:r>
+        <w:tab/>
+      </w:r>
+      <w:r>
+        <w:tab/>
+      </w:r>
+      <w:r>
+        <w:tab/>
+      </w:r>
+      <w:proofErr w:type="spellStart"/>
+      <w:proofErr w:type="gramStart"/>
+      <w:r>
+        <w:t>System.exit</w:t>
+      </w:r>
+      <w:proofErr w:type="spellEnd"/>
+      <w:r>
+        <w:t>(</w:t>
+      </w:r>
+      <w:proofErr w:type="gramEnd"/>
+      <w:r>
+        <w:t>1);</w:t>
+      </w:r>
+    </w:p>
+    <w:p>
+      <w:pPr>
+        <w:pStyle w:val="NoSpacing"/>
+      </w:pPr>
+      <w:r>
+        <w:tab/>
+      </w:r>
+      <w:r>
+        <w:tab/>
+        <w:t>}</w:t>
+      </w:r>
+    </w:p>
+    <w:p>
+      <w:pPr>
+        <w:pStyle w:val="NoSpacing"/>
+      </w:pPr>
+      <w:r>
+        <w:tab/>
+      </w:r>
+      <w:r>
+        <w:tab/>
+      </w:r>
+    </w:p>
+    <w:p>
+      <w:pPr>
+        <w:pStyle w:val="NoSpacing"/>
+      </w:pPr>
+      <w:r>
+        <w:tab/>
+        <w:t>}</w:t>
+      </w:r>
+    </w:p>
+    <w:p>
+      <w:pPr>
+        <w:pStyle w:val="NoSpacing"/>
+      </w:pPr>
+    </w:p>
+    <w:p>
+      <w:pPr>
+        <w:pStyle w:val="NoSpacing"/>
+      </w:pPr>
+      <w:r>
+        <w:t xml:space="preserve">The following code to load settings is also found in the </w:t>
+      </w:r>
+      <w:r>
+        <w:rPr>
+          <w:b/>
+        </w:rPr>
+        <w:t>SettingsPanel.java class</w:t>
+      </w:r>
+      <w:r>
+        <w:t>.</w:t>
+      </w:r>
+    </w:p>
     <w:p/>
     <w:p>
+      <w:pPr>
+        <w:pStyle w:val="NoSpacing"/>
+      </w:pPr>
+      <w:r>
+        <w:tab/>
+        <w:t xml:space="preserve">// </w:t>
+      </w:r>
+      <w:proofErr w:type="gramStart"/>
+      <w:r>
+        <w:t>Using</w:t>
+      </w:r>
+      <w:proofErr w:type="gramEnd"/>
+      <w:r>
+        <w:t xml:space="preserve"> the </w:t>
+      </w:r>
+      <w:proofErr w:type="spellStart"/>
+      <w:r>
+        <w:t>JFileChooser</w:t>
+      </w:r>
+      <w:proofErr w:type="spellEnd"/>
+      <w:r>
+        <w:t>, this will allow a user to load his own custom settings</w:t>
+      </w:r>
+    </w:p>
+    <w:p>
+      <w:pPr>
+        <w:pStyle w:val="NoSpacing"/>
+      </w:pPr>
+      <w:r>
+        <w:tab/>
+      </w:r>
+      <w:r>
+        <w:tab/>
+      </w:r>
+      <w:proofErr w:type="gramStart"/>
+      <w:r>
+        <w:t>private</w:t>
+      </w:r>
+      <w:proofErr w:type="gramEnd"/>
+      <w:r>
+        <w:t xml:space="preserve"> void </w:t>
+      </w:r>
+      <w:proofErr w:type="spellStart"/>
+      <w:r>
+        <w:t>loadUserSettingFile</w:t>
+      </w:r>
+      <w:proofErr w:type="spellEnd"/>
+      <w:r>
+        <w:t>(){</w:t>
+      </w:r>
+    </w:p>
+    <w:p>
+      <w:pPr>
+        <w:pStyle w:val="NoSpacing"/>
+      </w:pPr>
+      <w:r>
+        <w:tab/>
+      </w:r>
+      <w:r>
+        <w:tab/>
+      </w:r>
+      <w:r>
+        <w:tab/>
+      </w:r>
+    </w:p>
+    <w:p>
+      <w:pPr>
+        <w:pStyle w:val="NoSpacing"/>
+      </w:pPr>
+      <w:r>
+        <w:tab/>
+      </w:r>
+      <w:r>
+        <w:tab/>
+      </w:r>
+      <w:r>
+        <w:tab/>
+      </w:r>
+      <w:proofErr w:type="spellStart"/>
+      <w:r>
+        <w:t>JFrame</w:t>
+      </w:r>
+      <w:proofErr w:type="spellEnd"/>
+      <w:r>
+        <w:t xml:space="preserve"> </w:t>
+      </w:r>
+      <w:proofErr w:type="spellStart"/>
+      <w:r>
+        <w:t>parentFrame</w:t>
+      </w:r>
+      <w:proofErr w:type="spellEnd"/>
+      <w:r>
+        <w:t xml:space="preserve"> = new </w:t>
+      </w:r>
+      <w:proofErr w:type="spellStart"/>
+      <w:proofErr w:type="gramStart"/>
+      <w:r>
+        <w:t>JFrame</w:t>
+      </w:r>
+      <w:proofErr w:type="spellEnd"/>
+      <w:r>
+        <w:t>(</w:t>
+      </w:r>
+      <w:proofErr w:type="gramEnd"/>
+      <w:r>
+        <w:t>);</w:t>
+      </w:r>
+    </w:p>
+    <w:p>
+      <w:pPr>
+        <w:pStyle w:val="NoSpacing"/>
+      </w:pPr>
+      <w:r>
+        <w:tab/>
+      </w:r>
+      <w:r>
+        <w:tab/>
+      </w:r>
+      <w:r>
+        <w:tab/>
+      </w:r>
+    </w:p>
+    <w:p>
+      <w:pPr>
+        <w:pStyle w:val="NoSpacing"/>
+      </w:pPr>
+      <w:r>
+        <w:tab/>
+      </w:r>
+      <w:r>
+        <w:tab/>
+      </w:r>
+      <w:r>
+        <w:tab/>
+      </w:r>
+      <w:proofErr w:type="spellStart"/>
+      <w:r>
+        <w:t>JFileChooser</w:t>
+      </w:r>
+      <w:proofErr w:type="spellEnd"/>
+      <w:r>
+        <w:t xml:space="preserve"> </w:t>
+      </w:r>
+      <w:proofErr w:type="spellStart"/>
+      <w:r>
+        <w:t>jfc</w:t>
+      </w:r>
+      <w:proofErr w:type="spellEnd"/>
+      <w:r>
+        <w:t xml:space="preserve"> = new </w:t>
+      </w:r>
+      <w:proofErr w:type="spellStart"/>
+      <w:proofErr w:type="gramStart"/>
+      <w:r>
+        <w:t>JFileChooser</w:t>
+      </w:r>
+      <w:proofErr w:type="spellEnd"/>
+      <w:r>
+        <w:t>(</w:t>
+      </w:r>
+      <w:proofErr w:type="gramEnd"/>
+      <w:r>
+        <w:t>);</w:t>
+      </w:r>
+    </w:p>
+    <w:p>
+      <w:pPr>
+        <w:pStyle w:val="NoSpacing"/>
+      </w:pPr>
+      <w:r>
+        <w:tab/>
+      </w:r>
+      <w:r>
+        <w:tab/>
+      </w:r>
+      <w:r>
+        <w:tab/>
+      </w:r>
+      <w:proofErr w:type="spellStart"/>
+      <w:proofErr w:type="gramStart"/>
+      <w:r>
+        <w:t>jfc.setDialogTitle</w:t>
+      </w:r>
+      <w:proofErr w:type="spellEnd"/>
+      <w:r>
+        <w:t>(</w:t>
+      </w:r>
+      <w:proofErr w:type="gramEnd"/>
+      <w:r>
+        <w:t>"Load Settings File");</w:t>
+      </w:r>
+    </w:p>
+    <w:p>
+      <w:pPr>
+        <w:pStyle w:val="NoSpacing"/>
+      </w:pPr>
+      <w:r>
+        <w:tab/>
+      </w:r>
+      <w:r>
+        <w:tab/>
+      </w:r>
+      <w:r>
+        <w:tab/>
+      </w:r>
+      <w:proofErr w:type="spellStart"/>
+      <w:proofErr w:type="gramStart"/>
+      <w:r>
+        <w:t>int</w:t>
+      </w:r>
+      <w:proofErr w:type="spellEnd"/>
+      <w:proofErr w:type="gramEnd"/>
+      <w:r>
+        <w:t xml:space="preserve"> </w:t>
+      </w:r>
+      <w:proofErr w:type="spellStart"/>
+      <w:r>
+        <w:t>userSelection</w:t>
+      </w:r>
+      <w:proofErr w:type="spellEnd"/>
+      <w:r>
+        <w:t xml:space="preserve"> = </w:t>
+      </w:r>
+      <w:proofErr w:type="spellStart"/>
+      <w:r>
+        <w:t>jfc.showOpenDialog</w:t>
+      </w:r>
+      <w:proofErr w:type="spellEnd"/>
+      <w:r>
+        <w:t>(</w:t>
+      </w:r>
+      <w:proofErr w:type="spellStart"/>
+      <w:r>
+        <w:t>parentFrame</w:t>
+      </w:r>
+      <w:proofErr w:type="spellEnd"/>
+      <w:r>
+        <w:t>);</w:t>
+      </w:r>
+    </w:p>
+    <w:p>
+      <w:pPr>
+        <w:pStyle w:val="NoSpacing"/>
+      </w:pPr>
+      <w:r>
+        <w:tab/>
+      </w:r>
+      <w:r>
+        <w:tab/>
+      </w:r>
+      <w:r>
+        <w:tab/>
+      </w:r>
+    </w:p>
+    <w:p>
+      <w:pPr>
+        <w:pStyle w:val="NoSpacing"/>
+      </w:pPr>
+      <w:r>
+        <w:tab/>
+      </w:r>
+      <w:r>
+        <w:tab/>
+      </w:r>
+      <w:r>
+        <w:tab/>
+      </w:r>
+      <w:proofErr w:type="gramStart"/>
+      <w:r>
+        <w:t>if(</w:t>
+      </w:r>
+      <w:proofErr w:type="spellStart"/>
+      <w:proofErr w:type="gramEnd"/>
+      <w:r>
+        <w:t>userSelection</w:t>
+      </w:r>
+      <w:proofErr w:type="spellEnd"/>
+      <w:r>
+        <w:t xml:space="preserve"> == </w:t>
+      </w:r>
+      <w:proofErr w:type="spellStart"/>
+      <w:r>
+        <w:t>JFileChooser.APPROVE_OPTION</w:t>
+      </w:r>
+      <w:proofErr w:type="spellEnd"/>
+      <w:r>
+        <w:t>){</w:t>
+      </w:r>
+    </w:p>
+    <w:p>
+      <w:pPr>
+        <w:pStyle w:val="NoSpacing"/>
+      </w:pPr>
+      <w:r>
+        <w:tab/>
+      </w:r>
+      <w:r>
+        <w:tab/>
+      </w:r>
+      <w:r>
+        <w:tab/>
+      </w:r>
+      <w:r>
+        <w:tab/>
+      </w:r>
+      <w:proofErr w:type="spellStart"/>
+      <w:proofErr w:type="gramStart"/>
+      <w:r>
+        <w:t>openLocation</w:t>
+      </w:r>
+      <w:proofErr w:type="spellEnd"/>
+      <w:proofErr w:type="gramEnd"/>
+      <w:r>
+        <w:t xml:space="preserve"> = </w:t>
+      </w:r>
+      <w:proofErr w:type="spellStart"/>
+      <w:r>
+        <w:t>jfc.getSelectedFile</w:t>
+      </w:r>
+      <w:proofErr w:type="spellEnd"/>
+      <w:r>
+        <w:t>();</w:t>
+      </w:r>
+    </w:p>
+    <w:p>
+      <w:pPr>
+        <w:pStyle w:val="NoSpacing"/>
+      </w:pPr>
+      <w:r>
+        <w:lastRenderedPageBreak/>
+        <w:tab/>
+      </w:r>
+      <w:r>
+        <w:tab/>
+      </w:r>
+      <w:r>
+        <w:tab/>
+        <w:t>}</w:t>
+      </w:r>
+    </w:p>
+    <w:p>
+      <w:pPr>
+        <w:pStyle w:val="NoSpacing"/>
+      </w:pPr>
+      <w:r>
+        <w:tab/>
+      </w:r>
+      <w:r>
+        <w:tab/>
+      </w:r>
+      <w:r>
+        <w:tab/>
+      </w:r>
+    </w:p>
+    <w:p>
+      <w:pPr>
+        <w:pStyle w:val="NoSpacing"/>
+      </w:pPr>
+      <w:r>
+        <w:tab/>
+      </w:r>
+      <w:r>
+        <w:tab/>
+      </w:r>
+      <w:r>
+        <w:tab/>
+        <w:t>// open the input file</w:t>
+      </w:r>
+    </w:p>
+    <w:p>
+      <w:pPr>
+        <w:pStyle w:val="NoSpacing"/>
+      </w:pPr>
+      <w:r>
+        <w:tab/>
+      </w:r>
+      <w:r>
+        <w:tab/>
+      </w:r>
+      <w:r>
+        <w:tab/>
+      </w:r>
+      <w:proofErr w:type="gramStart"/>
+      <w:r>
+        <w:t>try</w:t>
+      </w:r>
+      <w:proofErr w:type="gramEnd"/>
+    </w:p>
+    <w:p>
+      <w:pPr>
+        <w:pStyle w:val="NoSpacing"/>
+      </w:pPr>
+      <w:r>
+        <w:tab/>
+      </w:r>
+      <w:r>
+        <w:tab/>
+      </w:r>
+      <w:r>
+        <w:tab/>
+        <w:t>{</w:t>
+      </w:r>
+    </w:p>
+    <w:p>
+      <w:pPr>
+        <w:pStyle w:val="NoSpacing"/>
+      </w:pPr>
+      <w:r>
+        <w:tab/>
+      </w:r>
+      <w:r>
+        <w:tab/>
+      </w:r>
+      <w:r>
+        <w:tab/>
+      </w:r>
+      <w:r>
+        <w:tab/>
+        <w:t xml:space="preserve">input2 = new </w:t>
+      </w:r>
+      <w:proofErr w:type="spellStart"/>
+      <w:proofErr w:type="gramStart"/>
+      <w:r>
+        <w:t>ObjectInputStream</w:t>
+      </w:r>
+      <w:proofErr w:type="spellEnd"/>
+      <w:r>
+        <w:t>(</w:t>
+      </w:r>
+      <w:proofErr w:type="gramEnd"/>
+      <w:r>
+        <w:t xml:space="preserve">new </w:t>
+      </w:r>
+      <w:proofErr w:type="spellStart"/>
+      <w:r>
+        <w:t>FileInputStream</w:t>
+      </w:r>
+      <w:proofErr w:type="spellEnd"/>
+      <w:r>
+        <w:t>(</w:t>
+      </w:r>
+      <w:proofErr w:type="spellStart"/>
+      <w:r>
+        <w:t>openLocation</w:t>
+      </w:r>
+      <w:proofErr w:type="spellEnd"/>
+      <w:r>
+        <w:t>));</w:t>
+      </w:r>
+    </w:p>
+    <w:p>
+      <w:pPr>
+        <w:pStyle w:val="NoSpacing"/>
+      </w:pPr>
+      <w:r>
+        <w:tab/>
+      </w:r>
+      <w:r>
+        <w:tab/>
+      </w:r>
+      <w:r>
+        <w:tab/>
+        <w:t>}</w:t>
+      </w:r>
+    </w:p>
+    <w:p>
+      <w:pPr>
+        <w:pStyle w:val="NoSpacing"/>
+      </w:pPr>
+      <w:r>
+        <w:tab/>
+      </w:r>
+      <w:r>
+        <w:tab/>
+      </w:r>
+      <w:r>
+        <w:tab/>
+      </w:r>
+      <w:proofErr w:type="gramStart"/>
+      <w:r>
+        <w:t>catch</w:t>
+      </w:r>
+      <w:proofErr w:type="gramEnd"/>
+      <w:r>
+        <w:t xml:space="preserve"> (</w:t>
+      </w:r>
+      <w:proofErr w:type="spellStart"/>
+      <w:r>
+        <w:t>IOException</w:t>
+      </w:r>
+      <w:proofErr w:type="spellEnd"/>
+      <w:r>
+        <w:t xml:space="preserve"> </w:t>
+      </w:r>
+      <w:proofErr w:type="spellStart"/>
+      <w:r>
+        <w:t>ioException</w:t>
+      </w:r>
+      <w:proofErr w:type="spellEnd"/>
+      <w:r>
+        <w:t>)</w:t>
+      </w:r>
+    </w:p>
+    <w:p>
+      <w:pPr>
+        <w:pStyle w:val="NoSpacing"/>
+      </w:pPr>
+      <w:r>
+        <w:tab/>
+      </w:r>
+      <w:r>
+        <w:tab/>
+      </w:r>
+      <w:r>
+        <w:tab/>
+        <w:t>{</w:t>
+      </w:r>
+    </w:p>
+    <w:p>
+      <w:pPr>
+        <w:pStyle w:val="NoSpacing"/>
+      </w:pPr>
+      <w:r>
+        <w:tab/>
+      </w:r>
+      <w:r>
+        <w:tab/>
+      </w:r>
+      <w:r>
+        <w:tab/>
+      </w:r>
+      <w:r>
+        <w:tab/>
+      </w:r>
+      <w:proofErr w:type="spellStart"/>
+      <w:proofErr w:type="gramStart"/>
+      <w:r>
+        <w:t>System.err.println</w:t>
+      </w:r>
+      <w:proofErr w:type="spellEnd"/>
+      <w:r>
+        <w:t>(</w:t>
+      </w:r>
+      <w:proofErr w:type="gramEnd"/>
+      <w:r>
+        <w:t>"Error opening file.");</w:t>
+      </w:r>
+    </w:p>
+    <w:p>
+      <w:pPr>
+        <w:pStyle w:val="NoSpacing"/>
+      </w:pPr>
+      <w:r>
+        <w:tab/>
+      </w:r>
+      <w:r>
+        <w:tab/>
+      </w:r>
+      <w:r>
+        <w:tab/>
+        <w:t>}</w:t>
+      </w:r>
+    </w:p>
+    <w:p>
+      <w:pPr>
+        <w:pStyle w:val="NoSpacing"/>
+      </w:pPr>
+      <w:r>
+        <w:tab/>
+      </w:r>
+      <w:r>
+        <w:tab/>
+      </w:r>
+      <w:r>
+        <w:tab/>
+      </w:r>
+    </w:p>
+    <w:p>
+      <w:pPr>
+        <w:pStyle w:val="NoSpacing"/>
+      </w:pPr>
+      <w:r>
+        <w:tab/>
+      </w:r>
+      <w:r>
+        <w:tab/>
+      </w:r>
+      <w:r>
+        <w:tab/>
+      </w:r>
+    </w:p>
+    <w:p>
+      <w:pPr>
+        <w:pStyle w:val="NoSpacing"/>
+      </w:pPr>
+      <w:r>
+        <w:tab/>
+      </w:r>
+      <w:r>
+        <w:tab/>
+      </w:r>
+      <w:r>
+        <w:tab/>
+        <w:t>/</w:t>
+      </w:r>
+      <w:proofErr w:type="gramStart"/>
+      <w:r>
+        <w:t>/  read</w:t>
+      </w:r>
+      <w:proofErr w:type="gramEnd"/>
+      <w:r>
+        <w:t xml:space="preserve"> the settings record selected by the user</w:t>
+      </w:r>
+    </w:p>
+    <w:p>
+      <w:pPr>
+        <w:pStyle w:val="NoSpacing"/>
+      </w:pPr>
+      <w:r>
+        <w:tab/>
+      </w:r>
+      <w:r>
+        <w:tab/>
+      </w:r>
+      <w:r>
+        <w:tab/>
+      </w:r>
+      <w:proofErr w:type="gramStart"/>
+      <w:r>
+        <w:t>try</w:t>
+      </w:r>
+      <w:proofErr w:type="gramEnd"/>
+    </w:p>
+    <w:p>
+      <w:pPr>
+        <w:pStyle w:val="NoSpacing"/>
+      </w:pPr>
+      <w:r>
+        <w:tab/>
+        <w:t xml:space="preserve">    </w:t>
+      </w:r>
+      <w:r>
+        <w:tab/>
+        <w:t>{</w:t>
+      </w:r>
+    </w:p>
+    <w:p>
+      <w:pPr>
+        <w:pStyle w:val="NoSpacing"/>
+      </w:pPr>
+      <w:r>
+        <w:tab/>
+        <w:t xml:space="preserve">    </w:t>
+      </w:r>
+      <w:r>
+        <w:tab/>
+      </w:r>
+      <w:r>
+        <w:tab/>
+      </w:r>
+      <w:proofErr w:type="gramStart"/>
+      <w:r>
+        <w:t>while</w:t>
+      </w:r>
+      <w:proofErr w:type="gramEnd"/>
+      <w:r>
+        <w:t xml:space="preserve"> (true)</w:t>
+      </w:r>
+    </w:p>
+    <w:p>
+      <w:pPr>
+        <w:pStyle w:val="NoSpacing"/>
+      </w:pPr>
+      <w:r>
+        <w:tab/>
+        <w:t xml:space="preserve">    </w:t>
+      </w:r>
+      <w:r>
+        <w:tab/>
+      </w:r>
+      <w:r>
+        <w:tab/>
+        <w:t>{</w:t>
+      </w:r>
+    </w:p>
+    <w:p>
+      <w:pPr>
+        <w:pStyle w:val="NoSpacing"/>
+      </w:pPr>
+      <w:r>
+        <w:tab/>
+        <w:t xml:space="preserve">    </w:t>
+      </w:r>
+      <w:r>
+        <w:tab/>
+      </w:r>
+      <w:r>
+        <w:tab/>
+      </w:r>
+      <w:r>
+        <w:tab/>
+      </w:r>
+      <w:proofErr w:type="spellStart"/>
+      <w:r>
+        <w:t>GameSettings</w:t>
+      </w:r>
+      <w:proofErr w:type="spellEnd"/>
+      <w:r>
+        <w:t xml:space="preserve"> setting = (</w:t>
+      </w:r>
+      <w:proofErr w:type="spellStart"/>
+      <w:r>
+        <w:t>GameSettings</w:t>
+      </w:r>
+      <w:proofErr w:type="spellEnd"/>
+      <w:r>
+        <w:t xml:space="preserve">) </w:t>
+      </w:r>
+      <w:proofErr w:type="gramStart"/>
+      <w:r>
+        <w:t>input2.readObject(</w:t>
+      </w:r>
+      <w:proofErr w:type="gramEnd"/>
+      <w:r>
+        <w:t>);</w:t>
+      </w:r>
+    </w:p>
+    <w:p>
+      <w:pPr>
+        <w:pStyle w:val="NoSpacing"/>
+      </w:pPr>
+      <w:r>
+        <w:tab/>
+        <w:t xml:space="preserve">    </w:t>
+      </w:r>
+      <w:r>
+        <w:tab/>
+      </w:r>
+      <w:r>
+        <w:tab/>
+      </w:r>
+      <w:r>
+        <w:tab/>
+      </w:r>
+      <w:proofErr w:type="spellStart"/>
+      <w:proofErr w:type="gramStart"/>
+      <w:r>
+        <w:t>fileStatusSetting</w:t>
+      </w:r>
+      <w:proofErr w:type="spellEnd"/>
+      <w:proofErr w:type="gramEnd"/>
+      <w:r>
+        <w:t xml:space="preserve"> = </w:t>
+      </w:r>
+      <w:proofErr w:type="spellStart"/>
+      <w:r>
+        <w:t>setting.getFileStatus</w:t>
+      </w:r>
+      <w:proofErr w:type="spellEnd"/>
+      <w:r>
+        <w:t>();</w:t>
+      </w:r>
+    </w:p>
+    <w:p>
+      <w:pPr>
+        <w:pStyle w:val="NoSpacing"/>
+      </w:pPr>
+      <w:r>
+        <w:tab/>
+        <w:t xml:space="preserve">    </w:t>
+      </w:r>
+      <w:r>
+        <w:tab/>
+      </w:r>
+      <w:r>
+        <w:tab/>
+      </w:r>
+      <w:r>
+        <w:tab/>
+      </w:r>
+    </w:p>
+    <w:p>
+      <w:pPr>
+        <w:pStyle w:val="NoSpacing"/>
+      </w:pPr>
+      <w:r>
+        <w:tab/>
+        <w:t xml:space="preserve">    </w:t>
+      </w:r>
+      <w:r>
+        <w:tab/>
+      </w:r>
+      <w:r>
+        <w:tab/>
+      </w:r>
+      <w:r>
+        <w:tab/>
+      </w:r>
+      <w:proofErr w:type="spellStart"/>
+      <w:proofErr w:type="gramStart"/>
+      <w:r>
+        <w:t>difficultySetting</w:t>
+      </w:r>
+      <w:proofErr w:type="spellEnd"/>
+      <w:proofErr w:type="gramEnd"/>
+      <w:r>
+        <w:t xml:space="preserve"> = </w:t>
+      </w:r>
+      <w:proofErr w:type="spellStart"/>
+      <w:r>
+        <w:t>setting.getDifficulty</w:t>
+      </w:r>
+      <w:proofErr w:type="spellEnd"/>
+      <w:r>
+        <w:t>();</w:t>
+      </w:r>
+    </w:p>
+    <w:p>
+      <w:pPr>
+        <w:pStyle w:val="NoSpacing"/>
+      </w:pPr>
+      <w:r>
+        <w:tab/>
+        <w:t xml:space="preserve">    </w:t>
+      </w:r>
+      <w:r>
+        <w:tab/>
+      </w:r>
+      <w:r>
+        <w:tab/>
+      </w:r>
+      <w:r>
+        <w:tab/>
+      </w:r>
+      <w:proofErr w:type="gramStart"/>
+      <w:r>
+        <w:t>if(</w:t>
+      </w:r>
+      <w:proofErr w:type="spellStart"/>
+      <w:proofErr w:type="gramEnd"/>
+      <w:r>
+        <w:t>difficultySetting</w:t>
+      </w:r>
+      <w:proofErr w:type="spellEnd"/>
+      <w:r>
+        <w:t xml:space="preserve"> == 1){</w:t>
+      </w:r>
+    </w:p>
+    <w:p>
+      <w:pPr>
+        <w:pStyle w:val="NoSpacing"/>
+      </w:pPr>
+      <w:r>
+        <w:tab/>
+        <w:t xml:space="preserve">    </w:t>
+      </w:r>
+      <w:r>
+        <w:tab/>
+      </w:r>
+      <w:r>
+        <w:tab/>
+      </w:r>
+      <w:r>
+        <w:tab/>
+      </w:r>
+      <w:r>
+        <w:tab/>
+      </w:r>
+      <w:proofErr w:type="spellStart"/>
+      <w:proofErr w:type="gramStart"/>
+      <w:r>
+        <w:t>rdbtnEasy.setSelected</w:t>
+      </w:r>
+      <w:proofErr w:type="spellEnd"/>
+      <w:r>
+        <w:t>(</w:t>
+      </w:r>
+      <w:proofErr w:type="gramEnd"/>
+      <w:r>
+        <w:t>true);</w:t>
+      </w:r>
+    </w:p>
+    <w:p>
+      <w:pPr>
+        <w:pStyle w:val="NoSpacing"/>
+      </w:pPr>
+      <w:r>
+        <w:tab/>
+        <w:t xml:space="preserve">    </w:t>
+      </w:r>
+      <w:r>
+        <w:tab/>
+      </w:r>
+      <w:r>
+        <w:tab/>
+      </w:r>
+      <w:r>
+        <w:tab/>
+        <w:t xml:space="preserve">} </w:t>
+      </w:r>
+    </w:p>
+    <w:p>
+      <w:pPr>
+        <w:pStyle w:val="NoSpacing"/>
+      </w:pPr>
+      <w:r>
+        <w:tab/>
+        <w:t xml:space="preserve">    </w:t>
+      </w:r>
+      <w:r>
+        <w:tab/>
+      </w:r>
+      <w:r>
+        <w:tab/>
+      </w:r>
+      <w:r>
+        <w:tab/>
+      </w:r>
+    </w:p>
+    <w:p>
+      <w:pPr>
+        <w:pStyle w:val="NoSpacing"/>
+      </w:pPr>
+      <w:r>
+        <w:tab/>
+        <w:t xml:space="preserve">    </w:t>
+      </w:r>
+      <w:r>
+        <w:tab/>
+      </w:r>
+      <w:r>
+        <w:tab/>
+      </w:r>
+      <w:r>
+        <w:tab/>
+      </w:r>
+      <w:proofErr w:type="gramStart"/>
+      <w:r>
+        <w:t>if(</w:t>
+      </w:r>
+      <w:proofErr w:type="spellStart"/>
+      <w:proofErr w:type="gramEnd"/>
+      <w:r>
+        <w:t>difficultySetting</w:t>
+      </w:r>
+      <w:proofErr w:type="spellEnd"/>
+      <w:r>
+        <w:t xml:space="preserve"> == 2){</w:t>
+      </w:r>
+    </w:p>
+    <w:p>
+      <w:pPr>
+        <w:pStyle w:val="NoSpacing"/>
+      </w:pPr>
+      <w:r>
+        <w:tab/>
+        <w:t xml:space="preserve">    </w:t>
+      </w:r>
+      <w:r>
+        <w:tab/>
+      </w:r>
+      <w:r>
+        <w:tab/>
+      </w:r>
+      <w:r>
+        <w:tab/>
+      </w:r>
+      <w:r>
+        <w:tab/>
+      </w:r>
+      <w:proofErr w:type="spellStart"/>
+      <w:proofErr w:type="gramStart"/>
+      <w:r>
+        <w:t>rdbtnMedium.setSelected</w:t>
+      </w:r>
+      <w:proofErr w:type="spellEnd"/>
+      <w:r>
+        <w:t>(</w:t>
+      </w:r>
+      <w:proofErr w:type="gramEnd"/>
+      <w:r>
+        <w:t>true);</w:t>
+      </w:r>
+    </w:p>
+    <w:p>
+      <w:pPr>
+        <w:pStyle w:val="NoSpacing"/>
+      </w:pPr>
+      <w:r>
+        <w:tab/>
+        <w:t xml:space="preserve">    </w:t>
+      </w:r>
+      <w:r>
+        <w:tab/>
+      </w:r>
+      <w:r>
+        <w:tab/>
+      </w:r>
+      <w:r>
+        <w:tab/>
+        <w:t xml:space="preserve">} </w:t>
+      </w:r>
+    </w:p>
+    <w:p>
+      <w:pPr>
+        <w:pStyle w:val="NoSpacing"/>
+      </w:pPr>
+      <w:r>
+        <w:tab/>
+        <w:t xml:space="preserve">    </w:t>
+      </w:r>
+      <w:r>
+        <w:tab/>
+      </w:r>
+      <w:r>
+        <w:tab/>
+      </w:r>
+      <w:r>
+        <w:tab/>
+      </w:r>
+    </w:p>
+    <w:p>
+      <w:pPr>
+        <w:pStyle w:val="NoSpacing"/>
+      </w:pPr>
+      <w:r>
+        <w:tab/>
+        <w:t xml:space="preserve">    </w:t>
+      </w:r>
+      <w:r>
+        <w:tab/>
+      </w:r>
+      <w:r>
+        <w:tab/>
+      </w:r>
+      <w:r>
+        <w:tab/>
+      </w:r>
+      <w:proofErr w:type="gramStart"/>
+      <w:r>
+        <w:t>if(</w:t>
+      </w:r>
+      <w:proofErr w:type="spellStart"/>
+      <w:proofErr w:type="gramEnd"/>
+      <w:r>
+        <w:t>difficultySetting</w:t>
+      </w:r>
+      <w:proofErr w:type="spellEnd"/>
+      <w:r>
+        <w:t xml:space="preserve"> == 3){</w:t>
+      </w:r>
+    </w:p>
+    <w:p>
+      <w:pPr>
+        <w:pStyle w:val="NoSpacing"/>
+      </w:pPr>
+      <w:r>
+        <w:tab/>
+        <w:t xml:space="preserve">    </w:t>
+      </w:r>
+      <w:r>
+        <w:tab/>
+      </w:r>
+      <w:r>
+        <w:tab/>
+      </w:r>
+      <w:r>
+        <w:tab/>
+      </w:r>
+      <w:r>
+        <w:tab/>
+      </w:r>
+      <w:proofErr w:type="spellStart"/>
+      <w:proofErr w:type="gramStart"/>
+      <w:r>
+        <w:t>rdbtnHard.setSelected</w:t>
+      </w:r>
+      <w:proofErr w:type="spellEnd"/>
+      <w:r>
+        <w:t>(</w:t>
+      </w:r>
+      <w:proofErr w:type="gramEnd"/>
+      <w:r>
+        <w:t>true);</w:t>
+      </w:r>
+    </w:p>
+    <w:p>
+      <w:pPr>
+        <w:pStyle w:val="NoSpacing"/>
+      </w:pPr>
+      <w:r>
+        <w:tab/>
+        <w:t xml:space="preserve">    </w:t>
+      </w:r>
+      <w:r>
+        <w:tab/>
+      </w:r>
+      <w:r>
+        <w:tab/>
+      </w:r>
+      <w:r>
+        <w:tab/>
+        <w:t>}</w:t>
+      </w:r>
+    </w:p>
+    <w:p>
+      <w:pPr>
+        <w:pStyle w:val="NoSpacing"/>
+      </w:pPr>
+      <w:r>
+        <w:tab/>
+        <w:t xml:space="preserve">    </w:t>
+      </w:r>
+      <w:r>
+        <w:tab/>
+      </w:r>
+      <w:r>
+        <w:tab/>
+      </w:r>
+      <w:r>
+        <w:tab/>
+      </w:r>
+      <w:r>
+        <w:tab/>
+      </w:r>
+    </w:p>
+    <w:p>
+      <w:pPr>
+        <w:pStyle w:val="NoSpacing"/>
+      </w:pPr>
+      <w:r>
+        <w:tab/>
+        <w:t xml:space="preserve">    </w:t>
+      </w:r>
+      <w:r>
+        <w:tab/>
+      </w:r>
+      <w:r>
+        <w:tab/>
+      </w:r>
+      <w:r>
+        <w:tab/>
+      </w:r>
+      <w:proofErr w:type="spellStart"/>
+      <w:proofErr w:type="gramStart"/>
+      <w:r>
+        <w:t>soundSetting</w:t>
+      </w:r>
+      <w:proofErr w:type="spellEnd"/>
+      <w:proofErr w:type="gramEnd"/>
+      <w:r>
+        <w:t xml:space="preserve"> = </w:t>
+      </w:r>
+      <w:proofErr w:type="spellStart"/>
+      <w:r>
+        <w:t>setting.getSound</w:t>
+      </w:r>
+      <w:proofErr w:type="spellEnd"/>
+      <w:r>
+        <w:t>();</w:t>
+      </w:r>
+    </w:p>
+    <w:p>
+      <w:pPr>
+        <w:pStyle w:val="NoSpacing"/>
+      </w:pPr>
+      <w:r>
+        <w:tab/>
+        <w:t xml:space="preserve">    </w:t>
+      </w:r>
+      <w:r>
+        <w:tab/>
+      </w:r>
+      <w:r>
+        <w:tab/>
+      </w:r>
+      <w:r>
+        <w:tab/>
+      </w:r>
+      <w:proofErr w:type="gramStart"/>
+      <w:r>
+        <w:t>if(</w:t>
+      </w:r>
+      <w:proofErr w:type="spellStart"/>
+      <w:proofErr w:type="gramEnd"/>
+      <w:r>
+        <w:t>soundSetting</w:t>
+      </w:r>
+      <w:proofErr w:type="spellEnd"/>
+      <w:r>
+        <w:t xml:space="preserve"> == 0){</w:t>
+      </w:r>
+    </w:p>
+    <w:p>
+      <w:pPr>
+        <w:pStyle w:val="NoSpacing"/>
+      </w:pPr>
+      <w:r>
+        <w:tab/>
+        <w:t xml:space="preserve">    </w:t>
+      </w:r>
+      <w:r>
+        <w:tab/>
+      </w:r>
+      <w:r>
+        <w:tab/>
+      </w:r>
+      <w:r>
+        <w:tab/>
+      </w:r>
+      <w:r>
+        <w:tab/>
+      </w:r>
+      <w:proofErr w:type="spellStart"/>
+      <w:proofErr w:type="gramStart"/>
+      <w:r>
+        <w:t>rdbtnOff.setSelected</w:t>
+      </w:r>
+      <w:proofErr w:type="spellEnd"/>
+      <w:r>
+        <w:t>(</w:t>
+      </w:r>
+      <w:proofErr w:type="gramEnd"/>
+      <w:r>
+        <w:t>true);</w:t>
+      </w:r>
+    </w:p>
+    <w:p>
+      <w:pPr>
+        <w:pStyle w:val="NoSpacing"/>
+      </w:pPr>
+      <w:r>
+        <w:tab/>
+        <w:t xml:space="preserve">    </w:t>
+      </w:r>
+      <w:r>
+        <w:tab/>
+      </w:r>
+      <w:r>
+        <w:tab/>
+      </w:r>
+      <w:r>
+        <w:tab/>
+        <w:t>} else {</w:t>
+      </w:r>
+    </w:p>
+    <w:p>
+      <w:pPr>
+        <w:pStyle w:val="NoSpacing"/>
+      </w:pPr>
+      <w:r>
+        <w:tab/>
+        <w:t xml:space="preserve">    </w:t>
+      </w:r>
+      <w:r>
+        <w:tab/>
+      </w:r>
+      <w:r>
+        <w:tab/>
+      </w:r>
+      <w:r>
+        <w:tab/>
+      </w:r>
+      <w:r>
+        <w:tab/>
+      </w:r>
+      <w:proofErr w:type="spellStart"/>
+      <w:proofErr w:type="gramStart"/>
+      <w:r>
+        <w:t>rdbtnOn.setSelected</w:t>
+      </w:r>
+      <w:proofErr w:type="spellEnd"/>
+      <w:r>
+        <w:t>(</w:t>
+      </w:r>
+      <w:proofErr w:type="gramEnd"/>
+      <w:r>
+        <w:t>true);</w:t>
+      </w:r>
+    </w:p>
+    <w:p>
+      <w:pPr>
+        <w:pStyle w:val="NoSpacing"/>
+      </w:pPr>
+      <w:r>
+        <w:tab/>
+        <w:t xml:space="preserve">    </w:t>
+      </w:r>
+      <w:r>
+        <w:tab/>
+      </w:r>
+      <w:r>
+        <w:tab/>
+      </w:r>
+      <w:r>
+        <w:tab/>
+        <w:t>}</w:t>
+      </w:r>
+    </w:p>
+    <w:p>
+      <w:pPr>
+        <w:pStyle w:val="NoSpacing"/>
+      </w:pPr>
+      <w:r>
+        <w:tab/>
+        <w:t xml:space="preserve">    </w:t>
+      </w:r>
+      <w:r>
+        <w:tab/>
+      </w:r>
+      <w:r>
+        <w:tab/>
+      </w:r>
+      <w:r>
+        <w:tab/>
+      </w:r>
+    </w:p>
+    <w:p>
+      <w:pPr>
+        <w:pStyle w:val="NoSpacing"/>
+      </w:pPr>
+      <w:r>
+        <w:tab/>
+        <w:t xml:space="preserve">    </w:t>
+      </w:r>
+      <w:r>
+        <w:tab/>
+      </w:r>
+      <w:r>
+        <w:tab/>
+      </w:r>
+      <w:r>
+        <w:tab/>
+      </w:r>
+      <w:proofErr w:type="spellStart"/>
+      <w:proofErr w:type="gramStart"/>
+      <w:r>
+        <w:t>rSetting</w:t>
+      </w:r>
+      <w:proofErr w:type="spellEnd"/>
+      <w:proofErr w:type="gramEnd"/>
+      <w:r>
+        <w:t xml:space="preserve"> = </w:t>
+      </w:r>
+      <w:proofErr w:type="spellStart"/>
+      <w:r>
+        <w:t>setting.getR</w:t>
+      </w:r>
+      <w:proofErr w:type="spellEnd"/>
+      <w:r>
+        <w:t>();</w:t>
+      </w:r>
+    </w:p>
+    <w:p>
+      <w:pPr>
+        <w:pStyle w:val="NoSpacing"/>
+      </w:pPr>
+      <w:r>
+        <w:tab/>
+        <w:t xml:space="preserve">    </w:t>
+      </w:r>
+      <w:r>
+        <w:tab/>
+      </w:r>
+      <w:r>
+        <w:tab/>
+      </w:r>
+      <w:r>
+        <w:tab/>
+      </w:r>
+      <w:proofErr w:type="spellStart"/>
+      <w:proofErr w:type="gramStart"/>
+      <w:r>
+        <w:t>gSetting</w:t>
+      </w:r>
+      <w:proofErr w:type="spellEnd"/>
+      <w:proofErr w:type="gramEnd"/>
+      <w:r>
+        <w:t xml:space="preserve"> = </w:t>
+      </w:r>
+      <w:proofErr w:type="spellStart"/>
+      <w:r>
+        <w:t>setting.getG</w:t>
+      </w:r>
+      <w:proofErr w:type="spellEnd"/>
+      <w:r>
+        <w:t>();</w:t>
+      </w:r>
+    </w:p>
+    <w:p>
+      <w:pPr>
+        <w:pStyle w:val="NoSpacing"/>
+      </w:pPr>
+      <w:r>
+        <w:tab/>
+        <w:t xml:space="preserve">    </w:t>
+      </w:r>
+      <w:r>
+        <w:tab/>
+      </w:r>
+      <w:r>
+        <w:tab/>
+      </w:r>
+      <w:r>
+        <w:tab/>
+      </w:r>
+      <w:proofErr w:type="spellStart"/>
+      <w:proofErr w:type="gramStart"/>
+      <w:r>
+        <w:t>bSetting</w:t>
+      </w:r>
+      <w:proofErr w:type="spellEnd"/>
+      <w:proofErr w:type="gramEnd"/>
+      <w:r>
+        <w:t xml:space="preserve"> = </w:t>
+      </w:r>
+      <w:proofErr w:type="spellStart"/>
+      <w:r>
+        <w:t>setting.getB</w:t>
+      </w:r>
+      <w:proofErr w:type="spellEnd"/>
+      <w:r>
+        <w:t>();</w:t>
+      </w:r>
+    </w:p>
+    <w:p>
+      <w:pPr>
+        <w:pStyle w:val="NoSpacing"/>
+      </w:pPr>
+      <w:r>
+        <w:tab/>
+        <w:t xml:space="preserve">    </w:t>
+      </w:r>
+      <w:r>
+        <w:tab/>
+      </w:r>
+      <w:r>
+        <w:tab/>
+      </w:r>
+      <w:r>
+        <w:tab/>
+      </w:r>
+    </w:p>
+    <w:p>
+      <w:pPr>
+        <w:pStyle w:val="NoSpacing"/>
+      </w:pPr>
+      <w:r>
+        <w:t xml:space="preserve">               </w:t>
+      </w:r>
+      <w:r>
+        <w:tab/>
+      </w:r>
+      <w:r>
+        <w:tab/>
+      </w:r>
+      <w:proofErr w:type="gramStart"/>
+      <w:r>
+        <w:t>color</w:t>
+      </w:r>
+      <w:proofErr w:type="gramEnd"/>
+      <w:r>
+        <w:t xml:space="preserve"> = new Color(</w:t>
+      </w:r>
+      <w:proofErr w:type="spellStart"/>
+      <w:r>
+        <w:t>rSetting</w:t>
+      </w:r>
+      <w:proofErr w:type="spellEnd"/>
+      <w:r>
+        <w:t xml:space="preserve">, </w:t>
+      </w:r>
+      <w:proofErr w:type="spellStart"/>
+      <w:r>
+        <w:t>gSetting</w:t>
+      </w:r>
+      <w:proofErr w:type="spellEnd"/>
+      <w:r>
+        <w:t xml:space="preserve">, </w:t>
+      </w:r>
+      <w:proofErr w:type="spellStart"/>
+      <w:r>
+        <w:t>bSetting</w:t>
+      </w:r>
+      <w:proofErr w:type="spellEnd"/>
+      <w:r>
+        <w:t>);</w:t>
+      </w:r>
+    </w:p>
+    <w:p>
+      <w:pPr>
+        <w:pStyle w:val="NoSpacing"/>
+      </w:pPr>
+      <w:r>
+        <w:t xml:space="preserve">               </w:t>
+      </w:r>
+      <w:r>
+        <w:tab/>
+      </w:r>
+      <w:r>
+        <w:tab/>
+      </w:r>
+      <w:proofErr w:type="spellStart"/>
+      <w:proofErr w:type="gramStart"/>
+      <w:r>
+        <w:t>setBackground</w:t>
+      </w:r>
+      <w:proofErr w:type="spellEnd"/>
+      <w:r>
+        <w:t>(</w:t>
+      </w:r>
+      <w:proofErr w:type="gramEnd"/>
+      <w:r>
+        <w:t xml:space="preserve">color);    </w:t>
+      </w:r>
+    </w:p>
+    <w:p>
+      <w:pPr>
+        <w:pStyle w:val="NoSpacing"/>
+      </w:pPr>
+      <w:r>
+        <w:t xml:space="preserve">               </w:t>
+      </w:r>
+      <w:r>
+        <w:tab/>
+      </w:r>
+      <w:r>
+        <w:tab/>
+      </w:r>
+      <w:proofErr w:type="spellStart"/>
+      <w:proofErr w:type="gramStart"/>
+      <w:r>
+        <w:t>createSerializedFile</w:t>
+      </w:r>
+      <w:proofErr w:type="spellEnd"/>
+      <w:r>
+        <w:t>(</w:t>
+      </w:r>
+      <w:proofErr w:type="gramEnd"/>
+      <w:r>
+        <w:t>);</w:t>
+      </w:r>
+    </w:p>
+    <w:p>
+      <w:pPr>
+        <w:pStyle w:val="NoSpacing"/>
+      </w:pPr>
+      <w:r>
+        <w:tab/>
+        <w:t xml:space="preserve">    </w:t>
+      </w:r>
+      <w:r>
+        <w:tab/>
+      </w:r>
+      <w:r>
+        <w:tab/>
+        <w:t>}</w:t>
+      </w:r>
+    </w:p>
+    <w:p>
+      <w:pPr>
+        <w:pStyle w:val="NoSpacing"/>
+      </w:pPr>
+      <w:r>
+        <w:tab/>
+        <w:t xml:space="preserve">    </w:t>
+      </w:r>
+      <w:r>
+        <w:tab/>
+        <w:t>}</w:t>
+      </w:r>
+    </w:p>
+    <w:p>
+      <w:pPr>
+        <w:pStyle w:val="NoSpacing"/>
+      </w:pPr>
+      <w:r>
+        <w:tab/>
+        <w:t xml:space="preserve">    </w:t>
+      </w:r>
+      <w:r>
+        <w:tab/>
+      </w:r>
+      <w:proofErr w:type="gramStart"/>
+      <w:r>
+        <w:t>catch</w:t>
+      </w:r>
+      <w:proofErr w:type="gramEnd"/>
+      <w:r>
+        <w:t xml:space="preserve"> (</w:t>
+      </w:r>
+      <w:proofErr w:type="spellStart"/>
+      <w:r>
+        <w:t>EOFException</w:t>
+      </w:r>
+      <w:proofErr w:type="spellEnd"/>
+      <w:r>
+        <w:t xml:space="preserve"> </w:t>
+      </w:r>
+      <w:proofErr w:type="spellStart"/>
+      <w:r>
+        <w:t>endOfFileException</w:t>
+      </w:r>
+      <w:proofErr w:type="spellEnd"/>
+      <w:r>
+        <w:t>)</w:t>
+      </w:r>
+    </w:p>
+    <w:p>
+      <w:pPr>
+        <w:pStyle w:val="NoSpacing"/>
+      </w:pPr>
+      <w:r>
+        <w:tab/>
+        <w:t xml:space="preserve">    </w:t>
+      </w:r>
+      <w:r>
+        <w:tab/>
+        <w:t>{</w:t>
+      </w:r>
+    </w:p>
+    <w:p>
+      <w:pPr>
+        <w:pStyle w:val="NoSpacing"/>
+      </w:pPr>
+      <w:r>
+        <w:tab/>
+        <w:t xml:space="preserve">    </w:t>
+      </w:r>
+      <w:r>
+        <w:tab/>
+      </w:r>
+      <w:r>
+        <w:tab/>
+      </w:r>
+      <w:proofErr w:type="spellStart"/>
+      <w:proofErr w:type="gramStart"/>
+      <w:r>
+        <w:t>System.err.println</w:t>
+      </w:r>
+      <w:proofErr w:type="spellEnd"/>
+      <w:r>
+        <w:t>(</w:t>
+      </w:r>
+      <w:proofErr w:type="gramEnd"/>
+      <w:r>
+        <w:t>"No More Records");</w:t>
+      </w:r>
+    </w:p>
+    <w:p>
+      <w:pPr>
+        <w:pStyle w:val="NoSpacing"/>
+      </w:pPr>
+      <w:r>
+        <w:lastRenderedPageBreak/>
+        <w:tab/>
+        <w:t xml:space="preserve">    </w:t>
+      </w:r>
+      <w:r>
+        <w:tab/>
+        <w:t>}</w:t>
+      </w:r>
+    </w:p>
+    <w:p>
+      <w:pPr>
+        <w:pStyle w:val="NoSpacing"/>
+      </w:pPr>
+      <w:r>
+        <w:tab/>
+        <w:t xml:space="preserve">    </w:t>
+      </w:r>
+      <w:r>
+        <w:tab/>
+      </w:r>
+      <w:proofErr w:type="gramStart"/>
+      <w:r>
+        <w:t>catch</w:t>
+      </w:r>
+      <w:proofErr w:type="gramEnd"/>
+      <w:r>
+        <w:t xml:space="preserve"> (</w:t>
+      </w:r>
+      <w:proofErr w:type="spellStart"/>
+      <w:r>
+        <w:t>ClassNotFoundException</w:t>
+      </w:r>
+      <w:proofErr w:type="spellEnd"/>
+      <w:r>
+        <w:t xml:space="preserve"> </w:t>
+      </w:r>
+      <w:proofErr w:type="spellStart"/>
+      <w:r>
+        <w:t>classNotFoundException</w:t>
+      </w:r>
+      <w:proofErr w:type="spellEnd"/>
+      <w:r>
+        <w:t>)</w:t>
+      </w:r>
+    </w:p>
+    <w:p>
+      <w:pPr>
+        <w:pStyle w:val="NoSpacing"/>
+      </w:pPr>
+      <w:r>
+        <w:tab/>
+        <w:t xml:space="preserve">    </w:t>
+      </w:r>
+      <w:r>
+        <w:tab/>
+        <w:t>{</w:t>
+      </w:r>
+    </w:p>
+    <w:p>
+      <w:pPr>
+        <w:pStyle w:val="NoSpacing"/>
+      </w:pPr>
+      <w:r>
+        <w:tab/>
+        <w:t xml:space="preserve">    </w:t>
+      </w:r>
+      <w:r>
+        <w:tab/>
+      </w:r>
+      <w:r>
+        <w:tab/>
+      </w:r>
+      <w:proofErr w:type="spellStart"/>
+      <w:proofErr w:type="gramStart"/>
+      <w:r>
+        <w:t>System.err.println</w:t>
+      </w:r>
+      <w:proofErr w:type="spellEnd"/>
+      <w:r>
+        <w:t>(</w:t>
+      </w:r>
+      <w:proofErr w:type="gramEnd"/>
+      <w:r>
+        <w:t>"Invalid object type.  Terminating. ");</w:t>
+      </w:r>
+    </w:p>
+    <w:p>
+      <w:pPr>
+        <w:pStyle w:val="NoSpacing"/>
+      </w:pPr>
+      <w:r>
+        <w:tab/>
+        <w:t xml:space="preserve">    </w:t>
+      </w:r>
+      <w:r>
+        <w:tab/>
+        <w:t>}</w:t>
+      </w:r>
+    </w:p>
+    <w:p>
+      <w:pPr>
+        <w:pStyle w:val="NoSpacing"/>
+      </w:pPr>
+      <w:r>
+        <w:tab/>
+        <w:t xml:space="preserve">    </w:t>
+      </w:r>
+      <w:r>
+        <w:tab/>
+      </w:r>
+      <w:proofErr w:type="gramStart"/>
+      <w:r>
+        <w:t>catch</w:t>
+      </w:r>
+      <w:proofErr w:type="gramEnd"/>
+      <w:r>
+        <w:t xml:space="preserve"> (</w:t>
+      </w:r>
+      <w:proofErr w:type="spellStart"/>
+      <w:r>
+        <w:t>IOException</w:t>
+      </w:r>
+      <w:proofErr w:type="spellEnd"/>
+      <w:r>
+        <w:t xml:space="preserve"> </w:t>
+      </w:r>
+      <w:proofErr w:type="spellStart"/>
+      <w:r>
+        <w:t>ioException</w:t>
+      </w:r>
+      <w:proofErr w:type="spellEnd"/>
+      <w:r>
+        <w:t>)</w:t>
+      </w:r>
+    </w:p>
+    <w:p>
+      <w:pPr>
+        <w:pStyle w:val="NoSpacing"/>
+      </w:pPr>
+      <w:r>
+        <w:tab/>
+        <w:t xml:space="preserve">    </w:t>
+      </w:r>
+      <w:r>
+        <w:tab/>
+        <w:t>{</w:t>
+      </w:r>
+    </w:p>
+    <w:p>
+      <w:pPr>
+        <w:pStyle w:val="NoSpacing"/>
+      </w:pPr>
+      <w:r>
+        <w:tab/>
+        <w:t xml:space="preserve">    </w:t>
+      </w:r>
+      <w:r>
+        <w:tab/>
+      </w:r>
+      <w:r>
+        <w:tab/>
+      </w:r>
+      <w:proofErr w:type="spellStart"/>
+      <w:proofErr w:type="gramStart"/>
+      <w:r>
+        <w:t>System.err.println</w:t>
+      </w:r>
+      <w:proofErr w:type="spellEnd"/>
+      <w:r>
+        <w:t>(</w:t>
+      </w:r>
+      <w:proofErr w:type="gramEnd"/>
+      <w:r>
+        <w:t>"Error reading from file.  Terminating.");</w:t>
+      </w:r>
+    </w:p>
+    <w:p>
+      <w:pPr>
+        <w:pStyle w:val="NoSpacing"/>
+      </w:pPr>
+      <w:r>
+        <w:tab/>
+        <w:t xml:space="preserve">    </w:t>
+      </w:r>
+      <w:r>
+        <w:tab/>
+        <w:t>}</w:t>
+      </w:r>
+    </w:p>
+    <w:p>
+      <w:pPr>
+        <w:pStyle w:val="NoSpacing"/>
+      </w:pPr>
+      <w:r>
+        <w:tab/>
+      </w:r>
+      <w:r>
+        <w:tab/>
+      </w:r>
+      <w:r>
+        <w:tab/>
+      </w:r>
+    </w:p>
+    <w:p>
+      <w:pPr>
+        <w:pStyle w:val="NoSpacing"/>
+      </w:pPr>
+      <w:r>
+        <w:tab/>
+      </w:r>
+      <w:r>
+        <w:tab/>
+      </w:r>
+      <w:r>
+        <w:tab/>
+        <w:t>// close the input file</w:t>
+      </w:r>
+    </w:p>
+    <w:p>
+      <w:pPr>
+        <w:pStyle w:val="NoSpacing"/>
+      </w:pPr>
+      <w:r>
+        <w:tab/>
+        <w:t xml:space="preserve">    </w:t>
+      </w:r>
+      <w:r>
+        <w:tab/>
+      </w:r>
+      <w:proofErr w:type="gramStart"/>
+      <w:r>
+        <w:t>try</w:t>
+      </w:r>
+      <w:proofErr w:type="gramEnd"/>
+    </w:p>
+    <w:p>
+      <w:pPr>
+        <w:pStyle w:val="NoSpacing"/>
+      </w:pPr>
+      <w:r>
+        <w:tab/>
+        <w:t xml:space="preserve">    </w:t>
+      </w:r>
+      <w:r>
+        <w:tab/>
+        <w:t>{</w:t>
+      </w:r>
+    </w:p>
+    <w:p>
+      <w:pPr>
+        <w:pStyle w:val="NoSpacing"/>
+      </w:pPr>
+      <w:r>
+        <w:tab/>
+        <w:t xml:space="preserve">    </w:t>
+      </w:r>
+      <w:r>
+        <w:tab/>
+      </w:r>
+      <w:r>
+        <w:tab/>
+      </w:r>
+      <w:proofErr w:type="gramStart"/>
+      <w:r>
+        <w:t>if</w:t>
+      </w:r>
+      <w:proofErr w:type="gramEnd"/>
+      <w:r>
+        <w:t xml:space="preserve"> (input2 != null)</w:t>
+      </w:r>
+    </w:p>
+    <w:p>
+      <w:pPr>
+        <w:pStyle w:val="NoSpacing"/>
+      </w:pPr>
+      <w:r>
+        <w:tab/>
+        <w:t xml:space="preserve">    </w:t>
+      </w:r>
+      <w:r>
+        <w:tab/>
+      </w:r>
+      <w:r>
+        <w:tab/>
+      </w:r>
+      <w:r>
+        <w:tab/>
+      </w:r>
+      <w:proofErr w:type="gramStart"/>
+      <w:r>
+        <w:t>input2.close(</w:t>
+      </w:r>
+      <w:proofErr w:type="gramEnd"/>
+      <w:r>
+        <w:t>);</w:t>
+      </w:r>
+    </w:p>
+    <w:p>
+      <w:pPr>
+        <w:pStyle w:val="NoSpacing"/>
+      </w:pPr>
+      <w:r>
+        <w:tab/>
+        <w:t xml:space="preserve">    </w:t>
+      </w:r>
+      <w:r>
+        <w:tab/>
+        <w:t>}</w:t>
+      </w:r>
+    </w:p>
+    <w:p>
+      <w:pPr>
+        <w:pStyle w:val="NoSpacing"/>
+      </w:pPr>
+      <w:r>
+        <w:tab/>
+        <w:t xml:space="preserve">    </w:t>
+      </w:r>
+      <w:r>
+        <w:tab/>
+      </w:r>
+      <w:proofErr w:type="gramStart"/>
+      <w:r>
+        <w:t>catch</w:t>
+      </w:r>
+      <w:proofErr w:type="gramEnd"/>
+      <w:r>
+        <w:t xml:space="preserve"> (</w:t>
+      </w:r>
+      <w:proofErr w:type="spellStart"/>
+      <w:r>
+        <w:t>IOException</w:t>
+      </w:r>
+      <w:proofErr w:type="spellEnd"/>
+      <w:r>
+        <w:t xml:space="preserve"> </w:t>
+      </w:r>
+      <w:proofErr w:type="spellStart"/>
+      <w:r>
+        <w:t>ioException</w:t>
+      </w:r>
+      <w:proofErr w:type="spellEnd"/>
+      <w:r>
+        <w:t>)</w:t>
+      </w:r>
+    </w:p>
+    <w:p>
+      <w:pPr>
+        <w:pStyle w:val="NoSpacing"/>
+      </w:pPr>
+      <w:r>
+        <w:tab/>
+        <w:t xml:space="preserve">    </w:t>
+      </w:r>
+      <w:r>
+        <w:tab/>
+        <w:t>{</w:t>
+      </w:r>
+    </w:p>
+    <w:p>
+      <w:pPr>
+        <w:pStyle w:val="NoSpacing"/>
+      </w:pPr>
+      <w:r>
+        <w:tab/>
+        <w:t xml:space="preserve">    </w:t>
+      </w:r>
+      <w:r>
+        <w:tab/>
+      </w:r>
+      <w:r>
+        <w:tab/>
+      </w:r>
+      <w:proofErr w:type="spellStart"/>
+      <w:proofErr w:type="gramStart"/>
+      <w:r>
+        <w:t>System.err.println</w:t>
+      </w:r>
+      <w:proofErr w:type="spellEnd"/>
+      <w:r>
+        <w:t>(</w:t>
+      </w:r>
+      <w:proofErr w:type="gramEnd"/>
+      <w:r>
+        <w:t>"Error closing file.  Terminating.");</w:t>
+      </w:r>
+    </w:p>
+    <w:p>
+      <w:pPr>
+        <w:pStyle w:val="NoSpacing"/>
+      </w:pPr>
+      <w:r>
+        <w:tab/>
+        <w:t xml:space="preserve">    </w:t>
+      </w:r>
+      <w:r>
+        <w:tab/>
+      </w:r>
+      <w:r>
+        <w:tab/>
+      </w:r>
+      <w:proofErr w:type="spellStart"/>
+      <w:proofErr w:type="gramStart"/>
+      <w:r>
+        <w:t>System.exit</w:t>
+      </w:r>
+      <w:proofErr w:type="spellEnd"/>
+      <w:r>
+        <w:t>(</w:t>
+      </w:r>
+      <w:proofErr w:type="gramEnd"/>
+      <w:r>
+        <w:t>1);</w:t>
+      </w:r>
+    </w:p>
+    <w:p>
+      <w:pPr>
+        <w:pStyle w:val="NoSpacing"/>
+      </w:pPr>
+      <w:r>
+        <w:tab/>
+        <w:t xml:space="preserve">    </w:t>
+      </w:r>
+      <w:r>
+        <w:tab/>
+        <w:t>}</w:t>
+      </w:r>
+    </w:p>
+    <w:p>
+      <w:pPr>
+        <w:pStyle w:val="NoSpacing"/>
+      </w:pPr>
+      <w:r>
+        <w:tab/>
+      </w:r>
+      <w:r>
+        <w:tab/>
+        <w:t>}</w:t>
+      </w:r>
       <w:r>
         <w:br w:type="page"/>
       </w:r>
@@ -26660,7 +30538,13 @@
         <w:t>th</w:t>
       </w:r>
       <w:r>
-        <w:t xml:space="preserve"> iteration, the first button, RED, will not come on and it will start with BLUE.  In that case again, when it comes time for the user to enter the pattern, I have to press any button and then start the iteration…  RED, BLUE, YELLO, YELLOW, RED, etc…  If the last button ends up being RED again, then the next iteration, the same thing happens…  it has to be a threading issue because it doesn’t matter which color comes up as the first one, when the last button in the iteration as the first, it ends up skipping the first button on the subsequent iteration.  Eventually I will figure out the proper way to thread this.  But for now, this has got me 90% of the way there.</w:t>
+        <w:t xml:space="preserve"> iteration, the first button, RED, will not come on and it will start with BLUE.  In that case again, when it comes time for the user to enter the pattern, I have to press any button and then start the iteration…  RED, BLUE, YELLO</w:t>
+      </w:r>
+      <w:r>
+        <w:t>W</w:t>
+      </w:r>
+      <w:r>
+        <w:t>, YELLOW, RED, etc…  If the last button ends up being RED again, then the next iteration, the same thing happens…  it has to be a threading issue because it doesn’t matter which color comes up as the first one, when the last button in the iteration as the first, it ends up skipping the first button on the subsequent iteration.  Eventually I will figure out the proper way to thread this.  But for now, this has got me 90% of the way there.</w:t>
       </w:r>
     </w:p>
     <w:p/>
@@ -26797,47 +30681,86 @@
     <w:p>
       <w:pPr>
         <w:pStyle w:val="NoSpacing"/>
-      </w:pPr>
-      <w:r>
+        <w:rPr>
+          <w:b/>
+        </w:rPr>
+      </w:pPr>
+      <w:r>
+        <w:rPr>
+          <w:b/>
+        </w:rPr>
         <w:t xml:space="preserve">    </w:t>
       </w:r>
       <w:r>
-        <w:tab/>
-      </w:r>
-      <w:r>
-        <w:tab/>
-      </w:r>
-      <w:proofErr w:type="gramStart"/>
-      <w:r>
+        <w:rPr>
+          <w:b/>
+        </w:rPr>
+        <w:tab/>
+      </w:r>
+      <w:r>
+        <w:rPr>
+          <w:b/>
+        </w:rPr>
+        <w:tab/>
+      </w:r>
+      <w:proofErr w:type="gramStart"/>
+      <w:r>
+        <w:rPr>
+          <w:b/>
+        </w:rPr>
         <w:t>new</w:t>
       </w:r>
       <w:proofErr w:type="gramEnd"/>
       <w:r>
+        <w:rPr>
+          <w:b/>
+        </w:rPr>
         <w:t xml:space="preserve"> Thread(new Runnable(){</w:t>
       </w:r>
     </w:p>
     <w:p>
       <w:pPr>
         <w:pStyle w:val="NoSpacing"/>
-      </w:pPr>
-      <w:r>
+        <w:rPr>
+          <w:b/>
+        </w:rPr>
+      </w:pPr>
+      <w:r>
+        <w:rPr>
+          <w:b/>
+        </w:rPr>
         <w:t xml:space="preserve">    </w:t>
       </w:r>
       <w:r>
-        <w:tab/>
-      </w:r>
-      <w:r>
-        <w:tab/>
-      </w:r>
-      <w:r>
-        <w:tab/>
-      </w:r>
-      <w:proofErr w:type="gramStart"/>
-      <w:r>
+        <w:rPr>
+          <w:b/>
+        </w:rPr>
+        <w:tab/>
+      </w:r>
+      <w:r>
+        <w:rPr>
+          <w:b/>
+        </w:rPr>
+        <w:tab/>
+      </w:r>
+      <w:r>
+        <w:rPr>
+          <w:b/>
+        </w:rPr>
+        <w:tab/>
+      </w:r>
+      <w:proofErr w:type="gramStart"/>
+      <w:r>
+        <w:rPr>
+          <w:b/>
+        </w:rPr>
         <w:t>public</w:t>
       </w:r>
       <w:proofErr w:type="gramEnd"/>
       <w:r>
+        <w:rPr>
+          <w:b/>
+        </w:rPr>
         <w:t xml:space="preserve"> void run(){</w:t>
       </w:r>
     </w:p>
@@ -26966,17 +30889,32 @@
     <w:p>
       <w:pPr>
         <w:pStyle w:val="NoSpacing"/>
-      </w:pPr>
-      <w:r>
+        <w:rPr>
+          <w:b/>
+        </w:rPr>
+      </w:pPr>
+      <w:r>
+        <w:rPr>
+          <w:b/>
+        </w:rPr>
         <w:t xml:space="preserve">    </w:t>
       </w:r>
       <w:r>
-        <w:tab/>
-      </w:r>
-      <w:r>
-        <w:tab/>
-      </w:r>
-      <w:r>
+        <w:rPr>
+          <w:b/>
+        </w:rPr>
+        <w:tab/>
+      </w:r>
+      <w:r>
+        <w:rPr>
+          <w:b/>
+        </w:rPr>
+        <w:tab/>
+      </w:r>
+      <w:r>
+        <w:rPr>
+          <w:b/>
+        </w:rPr>
         <w:tab/>
         <w:t>}</w:t>
       </w:r>
@@ -26984,25 +30922,45 @@
     <w:p>
       <w:pPr>
         <w:pStyle w:val="NoSpacing"/>
-      </w:pPr>
-      <w:r>
+        <w:rPr>
+          <w:b/>
+        </w:rPr>
+      </w:pPr>
+      <w:r>
+        <w:rPr>
+          <w:b/>
+        </w:rPr>
         <w:t xml:space="preserve">    </w:t>
       </w:r>
       <w:r>
-        <w:tab/>
-      </w:r>
-      <w:r>
+        <w:rPr>
+          <w:b/>
+        </w:rPr>
+        <w:tab/>
+      </w:r>
+      <w:r>
+        <w:rPr>
+          <w:b/>
+        </w:rPr>
         <w:tab/>
         <w:t>}).</w:t>
       </w:r>
       <w:proofErr w:type="gramStart"/>
       <w:r>
+        <w:rPr>
+          <w:b/>
+        </w:rPr>
         <w:t>start(</w:t>
       </w:r>
       <w:proofErr w:type="gramEnd"/>
       <w:r>
+        <w:rPr>
+          <w:b/>
+        </w:rPr>
         <w:t>);</w:t>
       </w:r>
+      <w:bookmarkStart w:id="0" w:name="_GoBack"/>
+      <w:bookmarkEnd w:id="0"/>
     </w:p>
     <w:p>
       <w:pPr>
@@ -27042,7 +31000,13 @@
     <w:p/>
     <w:p>
       <w:r>
-        <w:t xml:space="preserve">The only item that is has not been implemented into the game is the networking element.  </w:t>
+        <w:t>The only item that is has not been implemented into the game is the networking element</w:t>
+      </w:r>
+      <w:r>
+        <w:t xml:space="preserve"> using sockets</w:t>
+      </w:r>
+      <w:r>
+        <w:t xml:space="preserve">.  </w:t>
       </w:r>
     </w:p>
     <w:p/>
@@ -27106,10 +31070,7 @@
       </w:hyperlink>
     </w:p>
     <w:p/>
-    <w:p>
-      <w:bookmarkStart w:id="0" w:name="_GoBack"/>
-      <w:bookmarkEnd w:id="0"/>
-    </w:p>
+    <w:p/>
     <w:p/>
     <w:sectPr>
       <w:pgSz w:w="12240" w:h="15840"/>

</xml_diff>